<commit_message>
exe time in the matlab and analize resulte of sa in word
</commit_message>
<xml_diff>
--- a/projectA final doc.docx
+++ b/projectA final doc.docx
@@ -232,7 +232,13 @@
     <w:sdt>
       <w:sdtPr>
         <w:rPr>
-          <w:rFonts w:asciiTheme="majorBidi" w:hAnsiTheme="majorBidi"/>
+          <w:rFonts w:asciiTheme="majorBidi" w:eastAsiaTheme="minorHAnsi" w:hAnsiTheme="majorBidi" w:cstheme="minorBidi"/>
+          <w:color w:val="auto"/>
+          <w:kern w:val="2"/>
+          <w:sz w:val="24"/>
+          <w:szCs w:val="24"/>
+          <w:lang w:bidi="he-IL"/>
+          <w14:ligatures w14:val="standardContextual"/>
         </w:rPr>
         <w:id w:val="-1010915739"/>
         <w:docPartObj>
@@ -242,22 +248,15 @@
       </w:sdtPr>
       <w:sdtEndPr>
         <w:rPr>
-          <w:rFonts w:eastAsiaTheme="minorHAnsi"/>
           <w:b/>
           <w:bCs/>
           <w:noProof/>
-          <w:color w:val="auto"/>
-          <w:kern w:val="2"/>
-          <w:sz w:val="24"/>
-          <w:szCs w:val="24"/>
-          <w:lang w:bidi="he-IL"/>
-          <w14:ligatures w14:val="standardContextual"/>
         </w:rPr>
       </w:sdtEndPr>
       <w:sdtContent>
         <w:p>
           <w:pPr>
-            <w:pStyle w:val="TOCHeading"/>
+            <w:pStyle w:val="a5"/>
             <w:spacing w:line="360" w:lineRule="auto"/>
             <w:rPr>
               <w:rFonts w:asciiTheme="majorBidi" w:hAnsiTheme="majorBidi"/>
@@ -279,7 +278,7 @@
               <w:sz w:val="22"/>
               <w:szCs w:val="22"/>
               <w:rtl/>
-              <w:lang w:val="en-IL" w:eastAsia="en-IL"/>
+              <w:lang/>
             </w:rPr>
           </w:pPr>
           <w:r>
@@ -407,7 +406,7 @@
               <w:sz w:val="22"/>
               <w:szCs w:val="22"/>
               <w:rtl/>
-              <w:lang w:val="en-IL" w:eastAsia="en-IL"/>
+              <w:lang/>
             </w:rPr>
           </w:pPr>
           <w:hyperlink w:anchor="_Toc144839264" w:history="1">
@@ -517,7 +516,7 @@
               <w:sz w:val="22"/>
               <w:szCs w:val="22"/>
               <w:rtl/>
-              <w:lang w:val="en-IL" w:eastAsia="en-IL"/>
+              <w:lang/>
             </w:rPr>
           </w:pPr>
           <w:hyperlink w:anchor="_Toc144839265" w:history="1">
@@ -627,7 +626,7 @@
               <w:sz w:val="22"/>
               <w:szCs w:val="22"/>
               <w:rtl/>
-              <w:lang w:val="en-IL" w:eastAsia="en-IL"/>
+              <w:lang/>
             </w:rPr>
           </w:pPr>
           <w:hyperlink w:anchor="_Toc144839266" w:history="1">
@@ -741,7 +740,7 @@
               <w:sz w:val="22"/>
               <w:szCs w:val="22"/>
               <w:rtl/>
-              <w:lang w:val="en-IL" w:eastAsia="en-IL"/>
+              <w:lang/>
             </w:rPr>
           </w:pPr>
           <w:hyperlink w:anchor="_Toc144839267" w:history="1">
@@ -853,7 +852,7 @@
               <w:sz w:val="22"/>
               <w:szCs w:val="22"/>
               <w:rtl/>
-              <w:lang w:val="en-IL" w:eastAsia="en-IL"/>
+              <w:lang/>
             </w:rPr>
           </w:pPr>
           <w:hyperlink w:anchor="_Toc144839268" w:history="1">
@@ -961,7 +960,7 @@
               <w:sz w:val="22"/>
               <w:szCs w:val="22"/>
               <w:rtl/>
-              <w:lang w:val="en-IL" w:eastAsia="en-IL"/>
+              <w:lang/>
             </w:rPr>
           </w:pPr>
           <w:hyperlink w:anchor="_Toc144839269" w:history="1">
@@ -1075,7 +1074,7 @@
               <w:sz w:val="22"/>
               <w:szCs w:val="22"/>
               <w:rtl/>
-              <w:lang w:val="en-IL" w:eastAsia="en-IL"/>
+              <w:lang/>
             </w:rPr>
           </w:pPr>
           <w:hyperlink w:anchor="_Toc144839270" w:history="1">
@@ -1187,7 +1186,7 @@
               <w:sz w:val="22"/>
               <w:szCs w:val="22"/>
               <w:rtl/>
-              <w:lang w:val="en-IL" w:eastAsia="en-IL"/>
+              <w:lang/>
             </w:rPr>
           </w:pPr>
           <w:hyperlink w:anchor="_Toc144839271" w:history="1">
@@ -1295,7 +1294,7 @@
               <w:sz w:val="22"/>
               <w:szCs w:val="22"/>
               <w:rtl/>
-              <w:lang w:val="en-IL" w:eastAsia="en-IL"/>
+              <w:lang/>
             </w:rPr>
           </w:pPr>
           <w:hyperlink w:anchor="_Toc144839272" w:history="1">
@@ -1405,7 +1404,7 @@
               <w:sz w:val="22"/>
               <w:szCs w:val="22"/>
               <w:rtl/>
-              <w:lang w:val="en-IL" w:eastAsia="en-IL"/>
+              <w:lang/>
             </w:rPr>
           </w:pPr>
           <w:hyperlink w:anchor="_Toc144839273" w:history="1">
@@ -1547,9 +1546,11 @@
     </w:p>
     <w:p>
       <w:pPr>
-        <w:pStyle w:val="Heading1"/>
-        <w:bidi w:val="0"/>
-      </w:pPr>
+        <w:pStyle w:val="1"/>
+        <w:bidi w:val="0"/>
+      </w:pPr>
+      <w:bookmarkStart w:id="5" w:name="_Figures"/>
+      <w:bookmarkEnd w:id="5"/>
       <w:r>
         <w:lastRenderedPageBreak/>
         <w:t>Figures</w:t>
@@ -1562,13 +1563,12 @@
     </w:p>
     <w:p>
       <w:pPr>
-        <w:pStyle w:val="TableofFigures"/>
+        <w:pStyle w:val="af"/>
         <w:tabs>
           <w:tab w:val="right" w:leader="dot" w:pos="8296"/>
         </w:tabs>
-        <w:bidi w:val="0"/>
-        <w:spacing w:line="360" w:lineRule="auto"/>
-        <w:rPr>
+        <w:rPr>
+          <w:rFonts w:eastAsiaTheme="minorEastAsia"/>
           <w:noProof/>
           <w:rtl/>
         </w:rPr>
@@ -1597,7 +1597,7 @@
         </w:rPr>
         <w:fldChar w:fldCharType="separate"/>
       </w:r>
-      <w:hyperlink w:anchor="_Toc144840251" w:history="1">
+      <w:hyperlink w:anchor="_Toc146017145" w:history="1">
         <w:r>
           <w:rPr>
             <w:rStyle w:val="Hyperlink"/>
@@ -1615,8 +1615,8 @@
         </w:r>
         <w:r>
           <w:rPr>
+            <w:rStyle w:val="Hyperlink"/>
             <w:noProof/>
-            <w:webHidden/>
             <w:rtl/>
           </w:rPr>
           <w:fldChar w:fldCharType="begin"/>
@@ -1649,7 +1649,7 @@
             <w:noProof/>
             <w:webHidden/>
           </w:rPr>
-          <w:instrText>Toc144840251 \h</w:instrText>
+          <w:instrText>Toc146017145 \h</w:instrText>
         </w:r>
         <w:r>
           <w:rPr>
@@ -1661,15 +1661,15 @@
         </w:r>
         <w:r>
           <w:rPr>
+            <w:rStyle w:val="Hyperlink"/>
             <w:noProof/>
-            <w:webHidden/>
             <w:rtl/>
           </w:rPr>
         </w:r>
         <w:r>
           <w:rPr>
+            <w:rStyle w:val="Hyperlink"/>
             <w:noProof/>
-            <w:webHidden/>
             <w:rtl/>
           </w:rPr>
           <w:fldChar w:fldCharType="separate"/>
@@ -1684,8 +1684,8 @@
         </w:r>
         <w:r>
           <w:rPr>
+            <w:rStyle w:val="Hyperlink"/>
             <w:noProof/>
-            <w:webHidden/>
             <w:rtl/>
           </w:rPr>
           <w:fldChar w:fldCharType="end"/>
@@ -1694,18 +1694,17 @@
     </w:p>
     <w:p>
       <w:pPr>
-        <w:pStyle w:val="TableofFigures"/>
+        <w:pStyle w:val="af"/>
         <w:tabs>
           <w:tab w:val="right" w:leader="dot" w:pos="8296"/>
         </w:tabs>
-        <w:bidi w:val="0"/>
-        <w:spacing w:line="360" w:lineRule="auto"/>
-        <w:rPr>
+        <w:rPr>
+          <w:rFonts w:eastAsiaTheme="minorEastAsia"/>
           <w:noProof/>
           <w:rtl/>
         </w:rPr>
       </w:pPr>
-      <w:hyperlink w:anchor="_Toc144840252" w:history="1">
+      <w:hyperlink w:anchor="_Toc146017146" w:history="1">
         <w:r>
           <w:rPr>
             <w:rStyle w:val="Hyperlink"/>
@@ -1719,14 +1718,7 @@
             <w:noProof/>
             <w:rtl/>
           </w:rPr>
-          <w:t xml:space="preserve"> </w:t>
-        </w:r>
-        <w:r>
-          <w:rPr>
-            <w:rStyle w:val="Hyperlink"/>
-            <w:noProof/>
-          </w:rPr>
-          <w:t>2</w:t>
+          <w:t xml:space="preserve"> 2</w:t>
         </w:r>
         <w:r>
           <w:rPr>
@@ -1745,8 +1737,8 @@
         </w:r>
         <w:r>
           <w:rPr>
+            <w:rStyle w:val="Hyperlink"/>
             <w:noProof/>
-            <w:webHidden/>
             <w:rtl/>
           </w:rPr>
           <w:fldChar w:fldCharType="begin"/>
@@ -1779,7 +1771,7 @@
             <w:noProof/>
             <w:webHidden/>
           </w:rPr>
-          <w:instrText>Toc144840252 \h</w:instrText>
+          <w:instrText>Toc146017146 \h</w:instrText>
         </w:r>
         <w:r>
           <w:rPr>
@@ -1791,15 +1783,15 @@
         </w:r>
         <w:r>
           <w:rPr>
+            <w:rStyle w:val="Hyperlink"/>
             <w:noProof/>
-            <w:webHidden/>
             <w:rtl/>
           </w:rPr>
         </w:r>
         <w:r>
           <w:rPr>
+            <w:rStyle w:val="Hyperlink"/>
             <w:noProof/>
-            <w:webHidden/>
             <w:rtl/>
           </w:rPr>
           <w:fldChar w:fldCharType="separate"/>
@@ -1814,8 +1806,8 @@
         </w:r>
         <w:r>
           <w:rPr>
+            <w:rStyle w:val="Hyperlink"/>
             <w:noProof/>
-            <w:webHidden/>
             <w:rtl/>
           </w:rPr>
           <w:fldChar w:fldCharType="end"/>
@@ -1824,7 +1816,128 @@
     </w:p>
     <w:p>
       <w:pPr>
-        <w:pStyle w:val="Heading1"/>
+        <w:pStyle w:val="af"/>
+        <w:tabs>
+          <w:tab w:val="right" w:leader="dot" w:pos="8296"/>
+        </w:tabs>
+        <w:rPr>
+          <w:rFonts w:eastAsiaTheme="minorEastAsia"/>
+          <w:noProof/>
+          <w:rtl/>
+        </w:rPr>
+      </w:pPr>
+      <w:hyperlink r:id="rId9" w:anchor="_Toc146017147" w:history="1">
+        <w:r>
+          <w:rPr>
+            <w:rStyle w:val="Hyperlink"/>
+            <w:noProof/>
+          </w:rPr>
+          <w:t>Figu</w:t>
+        </w:r>
+        <w:r>
+          <w:rPr>
+            <w:rStyle w:val="Hyperlink"/>
+            <w:noProof/>
+          </w:rPr>
+          <w:t>r</w:t>
+        </w:r>
+        <w:r>
+          <w:rPr>
+            <w:rStyle w:val="Hyperlink"/>
+            <w:noProof/>
+          </w:rPr>
+          <w:t>e 3</w:t>
+        </w:r>
+        <w:r>
+          <w:rPr>
+            <w:noProof/>
+            <w:webHidden/>
+            <w:rtl/>
+          </w:rPr>
+          <w:tab/>
+        </w:r>
+        <w:r>
+          <w:rPr>
+            <w:rStyle w:val="Hyperlink"/>
+            <w:noProof/>
+            <w:rtl/>
+          </w:rPr>
+          <w:fldChar w:fldCharType="begin"/>
+        </w:r>
+        <w:r>
+          <w:rPr>
+            <w:noProof/>
+            <w:webHidden/>
+            <w:rtl/>
+          </w:rPr>
+          <w:instrText xml:space="preserve"> </w:instrText>
+        </w:r>
+        <w:r>
+          <w:rPr>
+            <w:noProof/>
+            <w:webHidden/>
+          </w:rPr>
+          <w:instrText>PAGEREF</w:instrText>
+        </w:r>
+        <w:r>
+          <w:rPr>
+            <w:noProof/>
+            <w:webHidden/>
+            <w:rtl/>
+          </w:rPr>
+          <w:instrText xml:space="preserve"> _</w:instrText>
+        </w:r>
+        <w:r>
+          <w:rPr>
+            <w:noProof/>
+            <w:webHidden/>
+          </w:rPr>
+          <w:instrText>Toc146017147 \h</w:instrText>
+        </w:r>
+        <w:r>
+          <w:rPr>
+            <w:noProof/>
+            <w:webHidden/>
+            <w:rtl/>
+          </w:rPr>
+          <w:instrText xml:space="preserve"> </w:instrText>
+        </w:r>
+        <w:r>
+          <w:rPr>
+            <w:rStyle w:val="Hyperlink"/>
+            <w:noProof/>
+            <w:rtl/>
+          </w:rPr>
+        </w:r>
+        <w:r>
+          <w:rPr>
+            <w:rStyle w:val="Hyperlink"/>
+            <w:noProof/>
+            <w:rtl/>
+          </w:rPr>
+          <w:fldChar w:fldCharType="separate"/>
+        </w:r>
+        <w:r>
+          <w:rPr>
+            <w:noProof/>
+            <w:webHidden/>
+            <w:rtl/>
+          </w:rPr>
+          <w:t>17</w:t>
+        </w:r>
+        <w:r>
+          <w:rPr>
+            <w:rStyle w:val="Hyperlink"/>
+            <w:noProof/>
+            <w:rtl/>
+          </w:rPr>
+          <w:fldChar w:fldCharType="end"/>
+        </w:r>
+      </w:hyperlink>
+    </w:p>
+    <w:p>
+      <w:pPr>
+        <w:pStyle w:val="1"/>
         <w:bidi w:val="0"/>
         <w:rPr>
           <w:rFonts w:asciiTheme="majorBidi" w:hAnsiTheme="majorBidi"/>
@@ -1862,15 +1975,15 @@
     </w:p>
     <w:p>
       <w:pPr>
-        <w:pStyle w:val="Heading1"/>
-        <w:bidi w:val="0"/>
-      </w:pPr>
-      <w:bookmarkStart w:id="5" w:name="_Toc144839264"/>
+        <w:pStyle w:val="1"/>
+        <w:bidi w:val="0"/>
+      </w:pPr>
+      <w:bookmarkStart w:id="6" w:name="_Toc144839264"/>
       <w:r>
         <w:lastRenderedPageBreak/>
         <w:t>Abstract</w:t>
       </w:r>
-      <w:bookmarkEnd w:id="5"/>
+      <w:bookmarkEnd w:id="6"/>
     </w:p>
     <w:p>
       <w:pPr>
@@ -2069,10 +2182,10 @@
     </w:p>
     <w:p>
       <w:pPr>
-        <w:pStyle w:val="Heading1"/>
-        <w:bidi w:val="0"/>
-      </w:pPr>
-      <w:bookmarkStart w:id="6" w:name="_Toc144839265"/>
+        <w:pStyle w:val="1"/>
+        <w:bidi w:val="0"/>
+      </w:pPr>
+      <w:bookmarkStart w:id="7" w:name="_Toc144839265"/>
       <w:r>
         <w:lastRenderedPageBreak/>
         <w:t>Symbol</w:t>
@@ -2083,7 +2196,7 @@
       <w:r>
         <w:t xml:space="preserve"> list</w:t>
       </w:r>
-      <w:bookmarkEnd w:id="6"/>
+      <w:bookmarkEnd w:id="7"/>
     </w:p>
     <w:p>
       <w:pPr>
@@ -2101,7 +2214,7 @@
     </w:p>
     <w:p>
       <w:pPr>
-        <w:pStyle w:val="ListParagraph"/>
+        <w:pStyle w:val="a4"/>
         <w:numPr>
           <w:ilvl w:val="0"/>
           <w:numId w:val="8"/>
@@ -2130,7 +2243,7 @@
     </w:p>
     <w:p>
       <w:pPr>
-        <w:pStyle w:val="ListParagraph"/>
+        <w:pStyle w:val="a4"/>
         <w:numPr>
           <w:ilvl w:val="0"/>
           <w:numId w:val="8"/>
@@ -2159,7 +2272,7 @@
     </w:p>
     <w:p>
       <w:pPr>
-        <w:pStyle w:val="ListParagraph"/>
+        <w:pStyle w:val="a4"/>
         <w:numPr>
           <w:ilvl w:val="0"/>
           <w:numId w:val="8"/>
@@ -2212,7 +2325,7 @@
     </w:p>
     <w:p>
       <w:pPr>
-        <w:pStyle w:val="ListParagraph"/>
+        <w:pStyle w:val="a4"/>
         <w:numPr>
           <w:ilvl w:val="0"/>
           <w:numId w:val="8"/>
@@ -2249,7 +2362,7 @@
     </w:p>
     <w:p>
       <w:pPr>
-        <w:pStyle w:val="ListParagraph"/>
+        <w:pStyle w:val="a4"/>
         <w:numPr>
           <w:ilvl w:val="0"/>
           <w:numId w:val="8"/>
@@ -2294,7 +2407,7 @@
     </w:p>
     <w:p>
       <w:pPr>
-        <w:pStyle w:val="ListParagraph"/>
+        <w:pStyle w:val="a4"/>
         <w:numPr>
           <w:ilvl w:val="0"/>
           <w:numId w:val="8"/>
@@ -2333,7 +2446,7 @@
     </w:p>
     <w:p>
       <w:pPr>
-        <w:pStyle w:val="ListParagraph"/>
+        <w:pStyle w:val="a4"/>
         <w:numPr>
           <w:ilvl w:val="0"/>
           <w:numId w:val="8"/>
@@ -2413,15 +2526,15 @@
     </w:p>
     <w:p>
       <w:pPr>
-        <w:pStyle w:val="Heading1"/>
-        <w:bidi w:val="0"/>
-      </w:pPr>
-      <w:bookmarkStart w:id="7" w:name="_Toc144839266"/>
+        <w:pStyle w:val="1"/>
+        <w:bidi w:val="0"/>
+      </w:pPr>
+      <w:bookmarkStart w:id="8" w:name="_Toc144839266"/>
       <w:r>
         <w:lastRenderedPageBreak/>
         <w:t>Introduction</w:t>
       </w:r>
-      <w:bookmarkEnd w:id="7"/>
+      <w:bookmarkEnd w:id="8"/>
     </w:p>
     <w:p>
       <w:pPr>
@@ -2619,6 +2732,7 @@
       <w:r>
         <w:rPr>
           <w:rFonts w:asciiTheme="majorBidi" w:hAnsiTheme="majorBidi" w:cstheme="majorBidi"/>
+          <w:noProof/>
           <w:sz w:val="28"/>
           <w:szCs w:val="28"/>
         </w:rPr>
@@ -2639,7 +2753,7 @@
                     <pic:cNvPicPr/>
                   </pic:nvPicPr>
                   <pic:blipFill>
-                    <a:blip r:embed="rId9"/>
+                    <a:blip r:embed="rId10"/>
                     <a:stretch>
                       <a:fillRect/>
                     </a:stretch>
@@ -2662,7 +2776,7 @@
     </w:p>
     <w:p>
       <w:pPr>
-        <w:pStyle w:val="Caption"/>
+        <w:pStyle w:val="ad"/>
         <w:bidi w:val="0"/>
         <w:jc w:val="center"/>
         <w:rPr>
@@ -2671,7 +2785,7 @@
           <w:szCs w:val="28"/>
         </w:rPr>
       </w:pPr>
-      <w:bookmarkStart w:id="8" w:name="_Toc144840251"/>
+      <w:bookmarkStart w:id="9" w:name="_Toc146017145"/>
       <w:r>
         <w:t xml:space="preserve">Figure </w:t>
       </w:r>
@@ -2696,11 +2810,11 @@
       <w:r>
         <w:t>: Fully connected Graph</w:t>
       </w:r>
-      <w:bookmarkEnd w:id="8"/>
+      <w:bookmarkEnd w:id="9"/>
     </w:p>
     <w:tbl>
       <w:tblPr>
-        <w:tblStyle w:val="TableGrid"/>
+        <w:tblStyle w:val="ae"/>
         <w:tblpPr w:leftFromText="180" w:rightFromText="180" w:vertAnchor="text" w:horzAnchor="margin" w:tblpXSpec="center" w:tblpY="512"/>
         <w:tblW w:w="0" w:type="auto"/>
         <w:tblLook w:val="04A0" w:firstRow="1" w:lastRow="0" w:firstColumn="1" w:lastColumn="0" w:noHBand="0" w:noVBand="1"/>
@@ -3179,11 +3293,11 @@
     </w:p>
     <w:p>
       <w:pPr>
-        <w:pStyle w:val="Caption"/>
+        <w:pStyle w:val="ad"/>
         <w:framePr w:hSpace="180" w:wrap="around" w:vAnchor="text" w:hAnchor="page" w:x="4601" w:y="201"/>
         <w:bidi w:val="0"/>
       </w:pPr>
-      <w:bookmarkStart w:id="9" w:name="_Toc144840252"/>
+      <w:bookmarkStart w:id="10" w:name="_Toc146017146"/>
       <w:r>
         <w:t>Figure</w:t>
       </w:r>
@@ -3245,7 +3359,7 @@
       <w:r>
         <w:t>: Representative matrix</w:t>
       </w:r>
-      <w:bookmarkEnd w:id="9"/>
+      <w:bookmarkEnd w:id="10"/>
     </w:p>
     <w:p>
       <w:pPr>
@@ -3331,7 +3445,7 @@
           <w:u w:val="single"/>
         </w:rPr>
       </w:pPr>
-      <w:bookmarkStart w:id="10" w:name="_Toc144839267"/>
+      <w:bookmarkStart w:id="11" w:name="_Toc144839267"/>
       <w:r>
         <w:rPr>
           <w:rFonts w:asciiTheme="majorBidi" w:hAnsiTheme="majorBidi" w:cstheme="majorBidi" w:hint="cs"/>
@@ -3351,7 +3465,7 @@
         </w:rPr>
         <w:t>imulated Annealing</w:t>
       </w:r>
-      <w:bookmarkEnd w:id="10"/>
+      <w:bookmarkEnd w:id="11"/>
     </w:p>
     <w:p>
       <w:pPr>
@@ -3412,7 +3526,7 @@
           <w:u w:val="single"/>
         </w:rPr>
       </w:pPr>
-      <w:bookmarkStart w:id="11" w:name="_Toc144839268"/>
+      <w:bookmarkStart w:id="12" w:name="_Toc144839268"/>
       <w:r>
         <w:rPr>
           <w:rFonts w:asciiTheme="majorBidi" w:hAnsiTheme="majorBidi" w:cstheme="majorBidi"/>
@@ -3423,7 +3537,7 @@
         <w:lastRenderedPageBreak/>
         <w:t>Cross Entropy</w:t>
       </w:r>
-      <w:bookmarkEnd w:id="11"/>
+      <w:bookmarkEnd w:id="12"/>
     </w:p>
     <w:p>
       <w:pPr>
@@ -3545,15 +3659,15 @@
     </w:p>
     <w:p>
       <w:pPr>
-        <w:pStyle w:val="Heading1"/>
-        <w:bidi w:val="0"/>
-      </w:pPr>
-      <w:bookmarkStart w:id="12" w:name="_Toc144839269"/>
+        <w:pStyle w:val="1"/>
+        <w:bidi w:val="0"/>
+      </w:pPr>
+      <w:bookmarkStart w:id="13" w:name="_Toc144839269"/>
       <w:r>
         <w:lastRenderedPageBreak/>
         <w:t>Implementation</w:t>
       </w:r>
-      <w:bookmarkEnd w:id="12"/>
+      <w:bookmarkEnd w:id="13"/>
     </w:p>
     <w:p>
       <w:pPr>
@@ -4452,7 +4566,7 @@
     </w:p>
     <w:p>
       <w:pPr>
-        <w:pStyle w:val="Heading2"/>
+        <w:pStyle w:val="2"/>
         <w:bidi w:val="0"/>
         <w:spacing w:line="360" w:lineRule="auto"/>
         <w:rPr>
@@ -4463,7 +4577,7 @@
           <w:u w:val="single"/>
         </w:rPr>
       </w:pPr>
-      <w:bookmarkStart w:id="13" w:name="_Toc144839270"/>
+      <w:bookmarkStart w:id="14" w:name="_Toc144839270"/>
       <w:r>
         <w:rPr>
           <w:rFonts w:asciiTheme="majorBidi" w:hAnsiTheme="majorBidi"/>
@@ -4475,7 +4589,7 @@
         <w:lastRenderedPageBreak/>
         <w:t>Simulated Annealing</w:t>
       </w:r>
-      <w:bookmarkEnd w:id="13"/>
+      <w:bookmarkEnd w:id="14"/>
     </w:p>
     <w:p>
       <w:pPr>
@@ -4635,7 +4749,7 @@
     </w:p>
     <w:p>
       <w:pPr>
-        <w:pStyle w:val="Heading2"/>
+        <w:pStyle w:val="2"/>
         <w:bidi w:val="0"/>
         <w:spacing w:line="360" w:lineRule="auto"/>
         <w:rPr>
@@ -4646,7 +4760,7 @@
           <w:u w:val="single"/>
         </w:rPr>
       </w:pPr>
-      <w:bookmarkStart w:id="14" w:name="_Toc144839271"/>
+      <w:bookmarkStart w:id="15" w:name="_Toc144839271"/>
       <w:r>
         <w:rPr>
           <w:rFonts w:asciiTheme="majorBidi" w:hAnsiTheme="majorBidi"/>
@@ -4668,7 +4782,7 @@
         </w:rPr>
         <w:t>Entropy</w:t>
       </w:r>
-      <w:bookmarkEnd w:id="14"/>
+      <w:bookmarkEnd w:id="15"/>
     </w:p>
     <w:p>
       <w:pPr>
@@ -4685,7 +4799,6 @@
       <w:pPr>
         <w:bidi w:val="0"/>
         <w:spacing w:line="360" w:lineRule="auto"/>
-        <w:ind w:left="720"/>
         <w:rPr>
           <w:rFonts w:asciiTheme="majorBidi" w:eastAsiaTheme="minorEastAsia" w:hAnsiTheme="majorBidi" w:cstheme="majorBidi"/>
           <w:sz w:val="28"/>
@@ -4768,7 +4881,6 @@
       <w:pPr>
         <w:bidi w:val="0"/>
         <w:spacing w:line="360" w:lineRule="auto"/>
-        <w:ind w:left="720"/>
         <w:rPr>
           <w:rFonts w:asciiTheme="majorBidi" w:eastAsiaTheme="minorEastAsia" w:hAnsiTheme="majorBidi" w:cstheme="majorBidi"/>
           <w:sz w:val="28"/>
@@ -4876,7 +4988,6 @@
       <w:pPr>
         <w:bidi w:val="0"/>
         <w:spacing w:line="360" w:lineRule="auto"/>
-        <w:ind w:left="720"/>
         <w:rPr>
           <w:rFonts w:asciiTheme="majorBidi" w:eastAsiaTheme="minorEastAsia" w:hAnsiTheme="majorBidi" w:cstheme="majorBidi"/>
           <w:sz w:val="28"/>
@@ -4889,16 +5000,7 @@
           <w:sz w:val="28"/>
           <w:szCs w:val="28"/>
         </w:rPr>
-        <w:t xml:space="preserve">After generating numerous teams for a given set of probabilities, we select elite solutions and extract the subsequent set of probabilities from them. For each athlete, we determine the athletes they most frequently formed teams with among these elite teams. </w:t>
-      </w:r>
-      <w:r>
-        <w:rPr>
-          <w:rFonts w:asciiTheme="majorBidi" w:eastAsiaTheme="minorEastAsia" w:hAnsiTheme="majorBidi" w:cstheme="majorBidi"/>
-          <w:sz w:val="28"/>
-          <w:szCs w:val="28"/>
-        </w:rPr>
-        <w:lastRenderedPageBreak/>
-        <w:t>We then increase the probability of the athlete being paired with these specific athletes in the next iteration.</w:t>
+        <w:t>After generating numerous teams for a given set of probabilities, we select elite solutions and extract the subsequent set of probabilities from them. For each athlete, we determine the athletes they most frequently formed teams with among these elite teams. We then increase the probability of the athlete being paired with these specific athletes in the next iteration.</w:t>
       </w:r>
     </w:p>
     <w:p>
@@ -4928,24 +5030,25 @@
           <w:sz w:val="28"/>
           <w:szCs w:val="28"/>
         </w:rPr>
+        <w:lastRenderedPageBreak/>
         <w:br w:type="page"/>
       </w:r>
     </w:p>
     <w:p>
       <w:pPr>
-        <w:pStyle w:val="Heading1"/>
-        <w:bidi w:val="0"/>
-      </w:pPr>
-      <w:bookmarkStart w:id="15" w:name="_Toc144839272"/>
+        <w:pStyle w:val="1"/>
+        <w:bidi w:val="0"/>
+      </w:pPr>
+      <w:bookmarkStart w:id="16" w:name="_Toc144839272"/>
       <w:r>
         <w:lastRenderedPageBreak/>
         <w:t>Summary and conclusions</w:t>
       </w:r>
-      <w:bookmarkEnd w:id="15"/>
-    </w:p>
-    <w:p>
-      <w:pPr>
-        <w:pStyle w:val="Heading1"/>
+      <w:bookmarkEnd w:id="16"/>
+    </w:p>
+    <w:p>
+      <w:pPr>
+        <w:pStyle w:val="1"/>
         <w:bidi w:val="0"/>
         <w:rPr>
           <w:rFonts w:asciiTheme="majorBidi" w:eastAsiaTheme="minorEastAsia" w:hAnsiTheme="majorBidi"/>
@@ -4989,7 +5092,7 @@
     </w:p>
     <w:p>
       <w:pPr>
-        <w:pStyle w:val="Heading2"/>
+        <w:pStyle w:val="2"/>
         <w:bidi w:val="0"/>
         <w:rPr>
           <w:rFonts w:asciiTheme="majorBidi" w:eastAsiaTheme="minorEastAsia" w:hAnsiTheme="majorBidi"/>
@@ -5012,7 +5115,7 @@
     </w:p>
     <w:p>
       <w:pPr>
-        <w:pStyle w:val="Heading1"/>
+        <w:pStyle w:val="1"/>
         <w:bidi w:val="0"/>
         <w:rPr>
           <w:rFonts w:asciiTheme="majorBidi" w:eastAsiaTheme="minorEastAsia" w:hAnsiTheme="majorBidi"/>
@@ -5034,8 +5137,174 @@
     </w:p>
     <w:p>
       <w:pPr>
-        <w:pStyle w:val="Heading2"/>
-        <w:bidi w:val="0"/>
+        <w:bidi w:val="0"/>
+      </w:pPr>
+    </w:p>
+    <w:p>
+      <w:pPr>
+        <w:bidi w:val="0"/>
+      </w:pPr>
+    </w:p>
+    <w:p>
+      <w:pPr>
+        <w:bidi w:val="0"/>
+      </w:pPr>
+    </w:p>
+    <w:p>
+      <w:pPr>
+        <w:bidi w:val="0"/>
+      </w:pPr>
+    </w:p>
+    <w:p>
+      <w:pPr>
+        <w:bidi w:val="0"/>
+      </w:pPr>
+    </w:p>
+    <w:p>
+      <w:pPr>
+        <w:bidi w:val="0"/>
+      </w:pPr>
+    </w:p>
+    <w:p>
+      <w:pPr>
+        <w:bidi w:val="0"/>
+      </w:pPr>
+    </w:p>
+    <w:p>
+      <w:pPr>
+        <w:bidi w:val="0"/>
+      </w:pPr>
+    </w:p>
+    <w:p>
+      <w:pPr>
+        <w:bidi w:val="0"/>
+      </w:pPr>
+    </w:p>
+    <w:p>
+      <w:pPr>
+        <w:bidi w:val="0"/>
+      </w:pPr>
+    </w:p>
+    <w:p>
+      <w:pPr>
+        <w:bidi w:val="0"/>
+      </w:pPr>
+    </w:p>
+    <w:p>
+      <w:pPr>
+        <w:bidi w:val="0"/>
+      </w:pPr>
+    </w:p>
+    <w:p>
+      <w:pPr>
+        <w:bidi w:val="0"/>
+      </w:pPr>
+    </w:p>
+    <w:p>
+      <w:pPr>
+        <w:bidi w:val="0"/>
+      </w:pPr>
+    </w:p>
+    <w:p>
+      <w:pPr>
+        <w:bidi w:val="0"/>
+      </w:pPr>
+    </w:p>
+    <w:p>
+      <w:pPr>
+        <w:bidi w:val="0"/>
+      </w:pPr>
+    </w:p>
+    <w:p>
+      <w:pPr>
+        <w:bidi w:val="0"/>
+      </w:pPr>
+    </w:p>
+    <w:p>
+      <w:pPr>
+        <w:bidi w:val="0"/>
+      </w:pPr>
+    </w:p>
+    <w:p>
+      <w:pPr>
+        <w:bidi w:val="0"/>
+      </w:pPr>
+    </w:p>
+    <w:p>
+      <w:pPr>
+        <w:bidi w:val="0"/>
+      </w:pPr>
+    </w:p>
+    <w:p>
+      <w:pPr>
+        <w:bidi w:val="0"/>
+      </w:pPr>
+    </w:p>
+    <w:p>
+      <w:pPr>
+        <w:bidi w:val="0"/>
+      </w:pPr>
+    </w:p>
+    <w:p>
+      <w:pPr>
+        <w:bidi w:val="0"/>
+      </w:pPr>
+    </w:p>
+    <w:p>
+      <w:pPr>
+        <w:bidi w:val="0"/>
+      </w:pPr>
+    </w:p>
+    <w:p>
+      <w:pPr>
+        <w:bidi w:val="0"/>
+      </w:pPr>
+    </w:p>
+    <w:p>
+      <w:pPr>
+        <w:bidi w:val="0"/>
+      </w:pPr>
+    </w:p>
+    <w:p>
+      <w:pPr>
+        <w:bidi w:val="0"/>
+      </w:pPr>
+    </w:p>
+    <w:p>
+      <w:pPr>
+        <w:bidi w:val="0"/>
+      </w:pPr>
+    </w:p>
+    <w:p>
+      <w:pPr>
+        <w:bidi w:val="0"/>
+      </w:pPr>
+    </w:p>
+    <w:p>
+      <w:pPr>
+        <w:bidi w:val="0"/>
+      </w:pPr>
+    </w:p>
+    <w:p>
+      <w:pPr>
+        <w:bidi w:val="0"/>
+      </w:pPr>
+    </w:p>
+    <w:p>
+      <w:pPr>
+        <w:bidi w:val="0"/>
+      </w:pPr>
+    </w:p>
+    <w:p>
+      <w:pPr>
+        <w:bidi w:val="0"/>
+      </w:pPr>
+    </w:p>
+    <w:p>
+      <w:pPr>
+        <w:pStyle w:val="2"/>
+        <w:bidi w:val="0"/>
+        <w:spacing w:line="276" w:lineRule="auto"/>
         <w:rPr>
           <w:rFonts w:asciiTheme="majorBidi" w:eastAsiaTheme="minorEastAsia" w:hAnsiTheme="majorBidi"/>
           <w:color w:val="auto"/>
@@ -5052,9 +5321,9 @@
           <w:szCs w:val="28"/>
           <w:u w:val="single"/>
         </w:rPr>
-        <w:t xml:space="preserve">Simulated Annealing </w:t>
-      </w:r>
-      <w:proofErr w:type="gramStart"/>
+        <w:lastRenderedPageBreak/>
+        <w:t>Simulated Annealing</w:t>
+      </w:r>
       <w:r>
         <w:rPr>
           <w:rFonts w:asciiTheme="majorBidi" w:eastAsiaTheme="minorEastAsia" w:hAnsiTheme="majorBidi"/>
@@ -5063,14 +5332,14 @@
           <w:szCs w:val="28"/>
           <w:u w:val="single"/>
         </w:rPr>
-        <w:t>results</w:t>
-      </w:r>
-      <w:proofErr w:type="gramEnd"/>
-    </w:p>
-    <w:p>
-      <w:pPr>
-        <w:pStyle w:val="Heading1"/>
-        <w:bidi w:val="0"/>
+        <w:t>:</w:t>
+      </w:r>
+    </w:p>
+    <w:p>
+      <w:pPr>
+        <w:pStyle w:val="1"/>
+        <w:bidi w:val="0"/>
+        <w:spacing w:line="276" w:lineRule="auto"/>
         <w:rPr>
           <w:rFonts w:asciiTheme="majorBidi" w:eastAsiaTheme="minorEastAsia" w:hAnsiTheme="majorBidi"/>
           <w:color w:val="auto"/>
@@ -5078,70 +5347,1483 @@
           <w:szCs w:val="28"/>
         </w:rPr>
       </w:pPr>
-    </w:p>
-    <w:p>
-      <w:pPr>
-        <w:pStyle w:val="Heading1"/>
-        <w:bidi w:val="0"/>
+      <w:r>
         <w:rPr>
           <w:rFonts w:asciiTheme="majorBidi" w:eastAsiaTheme="minorEastAsia" w:hAnsiTheme="majorBidi"/>
           <w:color w:val="auto"/>
           <w:sz w:val="28"/>
           <w:szCs w:val="28"/>
         </w:rPr>
-      </w:pPr>
-    </w:p>
-    <w:p>
-      <w:pPr>
-        <w:bidi w:val="0"/>
-      </w:pPr>
-    </w:p>
-    <w:p>
-      <w:pPr>
-        <w:pStyle w:val="Heading2"/>
-        <w:bidi w:val="0"/>
+        <w:t>Simulated Annealing (SA) is a powerful optimization algorithm that we applied to the challenging problem of team composition optimization in the realm of sports. In this section, we will provide a summary of our SA implementation, analyze its time complexity, and discuss the results we obtained through extensive experimentation.</w:t>
+      </w:r>
+    </w:p>
+    <w:p>
+      <w:pPr>
+        <w:pStyle w:val="1"/>
+        <w:numPr>
+          <w:ilvl w:val="0"/>
+          <w:numId w:val="10"/>
+        </w:numPr>
+        <w:bidi w:val="0"/>
+        <w:spacing w:line="276" w:lineRule="auto"/>
+        <w:rPr>
+          <w:rFonts w:asciiTheme="majorBidi" w:eastAsiaTheme="minorEastAsia" w:hAnsiTheme="majorBidi"/>
+          <w:color w:val="auto"/>
+          <w:sz w:val="28"/>
+          <w:szCs w:val="28"/>
+        </w:rPr>
+      </w:pPr>
+      <w:r>
         <w:rPr>
           <w:rFonts w:asciiTheme="majorBidi" w:eastAsiaTheme="minorEastAsia" w:hAnsiTheme="majorBidi"/>
           <w:b/>
           <w:bCs/>
-          <w:sz w:val="28"/>
-          <w:szCs w:val="28"/>
-          <w:u w:val="single"/>
-        </w:rPr>
-      </w:pPr>
-      <w:r>
+          <w:color w:val="auto"/>
+          <w:sz w:val="28"/>
+          <w:szCs w:val="28"/>
+        </w:rPr>
+        <w:t>Summary of Simulated Annealing Implementation:</w:t>
+      </w:r>
+    </w:p>
+    <w:p>
+      <w:pPr>
+        <w:pStyle w:val="1"/>
+        <w:bidi w:val="0"/>
+        <w:spacing w:line="276" w:lineRule="auto"/>
         <w:rPr>
           <w:rFonts w:asciiTheme="majorBidi" w:eastAsiaTheme="minorEastAsia" w:hAnsiTheme="majorBidi"/>
           <w:color w:val="auto"/>
           <w:sz w:val="28"/>
           <w:szCs w:val="28"/>
-          <w:u w:val="single"/>
-        </w:rPr>
-        <w:t xml:space="preserve">Combines solution results </w:t>
-      </w:r>
+        </w:rPr>
+      </w:pPr>
+      <w:r>
+        <w:rPr>
+          <w:rFonts w:asciiTheme="majorBidi" w:eastAsiaTheme="minorEastAsia" w:hAnsiTheme="majorBidi"/>
+          <w:color w:val="auto"/>
+          <w:sz w:val="28"/>
+          <w:szCs w:val="28"/>
+        </w:rPr>
+        <w:t>Our implementation of Simulated Annealing started with a random initial solution, which assigned athletes to teams. The algorithm then iteratively explored possible moves, such as reassigning athletes to different teams, while considering both the legality of the move and the cost associated with it. The cost function aimed to maximize the overall suitability of team compositions, which directly impacted tournament outcomes. We also introduced the concept of temperature, which controlled the probability of accepting worse solutions early in the optimization process but decreased over time to converge towards an optimal solution.</w:t>
+      </w:r>
+    </w:p>
+    <w:p>
+      <w:pPr>
+        <w:pStyle w:val="1"/>
+        <w:numPr>
+          <w:ilvl w:val="0"/>
+          <w:numId w:val="10"/>
+        </w:numPr>
+        <w:bidi w:val="0"/>
+        <w:spacing w:line="276" w:lineRule="auto"/>
+        <w:rPr>
+          <w:rFonts w:asciiTheme="majorBidi" w:eastAsiaTheme="minorEastAsia" w:hAnsiTheme="majorBidi"/>
+          <w:color w:val="auto"/>
+          <w:sz w:val="28"/>
+          <w:szCs w:val="28"/>
+        </w:rPr>
+      </w:pPr>
       <w:r>
         <w:rPr>
           <w:rFonts w:asciiTheme="majorBidi" w:eastAsiaTheme="minorEastAsia" w:hAnsiTheme="majorBidi"/>
           <w:b/>
           <w:bCs/>
+          <w:color w:val="auto"/>
+          <w:sz w:val="28"/>
+          <w:szCs w:val="28"/>
+        </w:rPr>
+        <w:t>Time Running Complexity Analysis:</w:t>
+      </w:r>
+    </w:p>
+    <w:p>
+      <w:pPr>
+        <w:pStyle w:val="1"/>
+        <w:bidi w:val="0"/>
+        <w:spacing w:line="276" w:lineRule="auto"/>
+        <w:rPr>
+          <w:rFonts w:asciiTheme="majorBidi" w:eastAsiaTheme="minorEastAsia" w:hAnsiTheme="majorBidi"/>
+          <w:color w:val="auto"/>
+          <w:sz w:val="28"/>
+          <w:szCs w:val="28"/>
+        </w:rPr>
+      </w:pPr>
+      <w:r>
+        <w:rPr>
+          <w:rFonts w:asciiTheme="majorBidi" w:eastAsiaTheme="minorEastAsia" w:hAnsiTheme="majorBidi"/>
+          <w:color w:val="auto"/>
+          <w:sz w:val="28"/>
+          <w:szCs w:val="28"/>
+        </w:rPr>
+        <w:t xml:space="preserve">SA's complexity depends on several factors, including problem size, the cooling schedule, and the number of iterations. Typically, SA exhibits a time complexity of O(N∙I), where N represents the number of iterations, and I </w:t>
+      </w:r>
+      <w:proofErr w:type="gramStart"/>
+      <w:r>
+        <w:rPr>
+          <w:rFonts w:asciiTheme="majorBidi" w:eastAsiaTheme="minorEastAsia" w:hAnsiTheme="majorBidi"/>
+          <w:color w:val="auto"/>
+          <w:sz w:val="28"/>
+          <w:szCs w:val="28"/>
+        </w:rPr>
+        <w:t>reflects</w:t>
+      </w:r>
+      <w:proofErr w:type="gramEnd"/>
+      <w:r>
+        <w:rPr>
+          <w:rFonts w:asciiTheme="majorBidi" w:eastAsiaTheme="minorEastAsia" w:hAnsiTheme="majorBidi"/>
+          <w:color w:val="auto"/>
+          <w:sz w:val="28"/>
+          <w:szCs w:val="28"/>
+        </w:rPr>
+        <w:t xml:space="preserve"> the complexity associated with evaluating the cost function and checking the legality of moves.  </w:t>
+      </w:r>
+    </w:p>
+    <w:p>
+      <w:pPr>
+        <w:pStyle w:val="1"/>
+        <w:bidi w:val="0"/>
+        <w:spacing w:line="276" w:lineRule="auto"/>
+        <w:rPr>
+          <w:rFonts w:asciiTheme="majorBidi" w:eastAsiaTheme="minorEastAsia" w:hAnsiTheme="majorBidi"/>
+          <w:color w:val="auto"/>
+          <w:sz w:val="28"/>
+          <w:szCs w:val="28"/>
+        </w:rPr>
+      </w:pPr>
+      <w:r>
+        <w:rPr>
+          <w:rFonts w:asciiTheme="majorBidi" w:eastAsiaTheme="minorEastAsia" w:hAnsiTheme="majorBidi"/>
+          <w:color w:val="auto"/>
+          <w:sz w:val="28"/>
+          <w:szCs w:val="28"/>
+        </w:rPr>
+        <w:t xml:space="preserve">During our experiments, we observed that the algorithm's execution time exhibited notable variations based on the problem size and the number of iterations. For instance, in our specific model involving 13 individuals (resulting in a 13x13 matrix), it took approximately 4000 iterations to reach convergence. On average, over 50 runs of the algorithm, the execution time averaged 3.399226 seconds on the MacBook Pro with an Intel Core i7 processor that we used for testing.  </w:t>
+      </w:r>
+    </w:p>
+    <w:p>
+      <w:pPr>
+        <w:pStyle w:val="1"/>
+        <w:bidi w:val="0"/>
+        <w:spacing w:line="276" w:lineRule="auto"/>
+        <w:rPr>
+          <w:rFonts w:asciiTheme="majorBidi" w:eastAsiaTheme="minorEastAsia" w:hAnsiTheme="majorBidi"/>
+          <w:color w:val="auto"/>
+          <w:sz w:val="28"/>
+          <w:szCs w:val="28"/>
+        </w:rPr>
+      </w:pPr>
+    </w:p>
+    <w:p>
+      <w:pPr>
+        <w:pStyle w:val="1"/>
+        <w:bidi w:val="0"/>
+        <w:spacing w:line="276" w:lineRule="auto"/>
+        <w:rPr>
+          <w:rFonts w:asciiTheme="majorBidi" w:eastAsiaTheme="minorEastAsia" w:hAnsiTheme="majorBidi"/>
+          <w:color w:val="FF0000"/>
+          <w:sz w:val="28"/>
+          <w:szCs w:val="28"/>
+        </w:rPr>
+      </w:pPr>
+      <w:r>
+        <w:rPr>
+          <w:rFonts w:asciiTheme="majorBidi" w:eastAsiaTheme="minorEastAsia" w:hAnsiTheme="majorBidi"/>
+          <w:color w:val="FF0000"/>
+          <w:sz w:val="28"/>
+          <w:szCs w:val="28"/>
+          <w:highlight w:val="yellow"/>
+        </w:rPr>
+        <w:t xml:space="preserve">Need to add another </w:t>
+      </w:r>
+      <w:proofErr w:type="gramStart"/>
+      <w:r>
+        <w:rPr>
+          <w:rFonts w:asciiTheme="majorBidi" w:eastAsiaTheme="minorEastAsia" w:hAnsiTheme="majorBidi"/>
+          <w:color w:val="FF0000"/>
+          <w:sz w:val="28"/>
+          <w:szCs w:val="28"/>
+          <w:highlight w:val="yellow"/>
+        </w:rPr>
+        <w:t>example</w:t>
+      </w:r>
+      <w:proofErr w:type="gramEnd"/>
+    </w:p>
+    <w:p>
+      <w:pPr>
+        <w:pStyle w:val="1"/>
+        <w:bidi w:val="0"/>
+        <w:spacing w:line="276" w:lineRule="auto"/>
+        <w:rPr>
+          <w:rFonts w:asciiTheme="majorBidi" w:eastAsiaTheme="minorEastAsia" w:hAnsiTheme="majorBidi"/>
+          <w:color w:val="auto"/>
           <w:sz w:val="28"/>
           <w:szCs w:val="28"/>
           <w:u w:val="single"/>
         </w:rPr>
+      </w:pPr>
+      <w:r>
+        <w:rPr>
+          <w:rFonts w:asciiTheme="majorBidi" w:eastAsiaTheme="minorEastAsia" w:hAnsiTheme="majorBidi"/>
+          <w:color w:val="auto"/>
+          <w:sz w:val="28"/>
+          <w:szCs w:val="28"/>
+        </w:rPr>
+        <w:lastRenderedPageBreak/>
+        <w:t>This analysis provides valuable insights into the algorithm's performance under different conditions and serves as a reference for understanding its computational demands in real-world applications.</w:t>
+      </w:r>
+      <w:r>
+        <w:rPr>
+          <w:rFonts w:asciiTheme="majorBidi" w:eastAsiaTheme="minorEastAsia" w:hAnsiTheme="majorBidi"/>
+          <w:color w:val="auto"/>
+          <w:sz w:val="28"/>
+          <w:szCs w:val="28"/>
+        </w:rPr>
+        <w:t xml:space="preserve"> </w:t>
+      </w:r>
+    </w:p>
+    <w:p>
+      <w:pPr>
+        <w:pStyle w:val="1"/>
+        <w:bidi w:val="0"/>
+        <w:spacing w:line="276" w:lineRule="auto"/>
+        <w:rPr>
+          <w:rFonts w:asciiTheme="majorBidi" w:eastAsiaTheme="minorEastAsia" w:hAnsiTheme="majorBidi"/>
+          <w:color w:val="auto"/>
+          <w:sz w:val="28"/>
+          <w:szCs w:val="28"/>
+          <w:u w:val="single"/>
+        </w:rPr>
+      </w:pPr>
+      <w:r>
+        <w:rPr>
+          <w:rFonts w:asciiTheme="majorBidi" w:eastAsiaTheme="minorEastAsia" w:hAnsiTheme="majorBidi"/>
+          <w:color w:val="auto"/>
+          <w:sz w:val="28"/>
+          <w:szCs w:val="28"/>
+          <w:u w:val="single"/>
+        </w:rPr>
+        <w:t>Result Analysis</w:t>
+      </w:r>
+    </w:p>
+    <w:p>
+      <w:pPr>
+        <w:pStyle w:val="1"/>
+        <w:bidi w:val="0"/>
+        <w:spacing w:line="276" w:lineRule="auto"/>
+        <w:rPr>
+          <w:rFonts w:asciiTheme="majorBidi" w:eastAsiaTheme="minorEastAsia" w:hAnsiTheme="majorBidi"/>
+          <w:color w:val="auto"/>
+          <w:sz w:val="28"/>
+          <w:szCs w:val="28"/>
+        </w:rPr>
+      </w:pPr>
+      <w:r>
+        <w:rPr>
+          <w:rFonts w:asciiTheme="majorBidi" w:eastAsiaTheme="minorEastAsia" w:hAnsiTheme="majorBidi"/>
+          <w:color w:val="auto"/>
+          <w:sz w:val="28"/>
+          <w:szCs w:val="28"/>
+        </w:rPr>
+        <w:t>To evaluate the effectiveness of Simulated Annealing in optimizing team compositions, we conducted extensive experiments and analyzed the results. Our primary focus was on the following aspects:</w:t>
+      </w:r>
+    </w:p>
+    <w:p>
+      <w:pPr>
+        <w:pStyle w:val="1"/>
+        <w:numPr>
+          <w:ilvl w:val="0"/>
+          <w:numId w:val="10"/>
+        </w:numPr>
+        <w:bidi w:val="0"/>
+        <w:spacing w:line="276" w:lineRule="auto"/>
+        <w:rPr>
+          <w:rFonts w:asciiTheme="majorBidi" w:eastAsiaTheme="minorEastAsia" w:hAnsiTheme="majorBidi"/>
+          <w:color w:val="auto"/>
+          <w:sz w:val="28"/>
+          <w:szCs w:val="28"/>
+        </w:rPr>
+      </w:pPr>
+      <w:r>
+        <w:rPr>
+          <w:rFonts w:asciiTheme="majorBidi" w:eastAsiaTheme="minorEastAsia" w:hAnsiTheme="majorBidi"/>
+          <w:b/>
+          <w:bCs/>
+          <w:color w:val="auto"/>
+          <w:sz w:val="28"/>
+          <w:szCs w:val="28"/>
+        </w:rPr>
+        <w:t>Convergence</w:t>
+      </w:r>
+      <w:r>
+        <w:rPr>
+          <w:rFonts w:asciiTheme="majorBidi" w:eastAsiaTheme="minorEastAsia" w:hAnsiTheme="majorBidi"/>
+          <w:color w:val="auto"/>
+          <w:sz w:val="28"/>
+          <w:szCs w:val="28"/>
+        </w:rPr>
+        <w:t xml:space="preserve">: </w:t>
+      </w:r>
+    </w:p>
+    <w:p>
+      <w:pPr>
+        <w:pStyle w:val="1"/>
+        <w:bidi w:val="0"/>
+        <w:spacing w:line="276" w:lineRule="auto"/>
+        <w:rPr>
+          <w:rFonts w:asciiTheme="majorBidi" w:eastAsiaTheme="minorEastAsia" w:hAnsiTheme="majorBidi"/>
+          <w:color w:val="auto"/>
+          <w:sz w:val="28"/>
+          <w:szCs w:val="28"/>
+        </w:rPr>
+      </w:pPr>
+      <w:r>
+        <w:rPr>
+          <w:rFonts w:asciiTheme="majorBidi" w:eastAsiaTheme="minorEastAsia" w:hAnsiTheme="majorBidi"/>
+          <w:color w:val="auto"/>
+          <w:sz w:val="28"/>
+          <w:szCs w:val="28"/>
+        </w:rPr>
+        <w:t xml:space="preserve">We monitored the algorithm's performance improvement over iterations. As shown in Figure </w:t>
+      </w:r>
+      <w:proofErr w:type="gramStart"/>
+      <w:r>
+        <w:rPr>
+          <w:rFonts w:asciiTheme="majorBidi" w:eastAsiaTheme="minorEastAsia" w:hAnsiTheme="majorBidi"/>
+          <w:color w:val="auto"/>
+          <w:sz w:val="28"/>
+          <w:szCs w:val="28"/>
+        </w:rPr>
+        <w:t xml:space="preserve">3 </w:t>
+      </w:r>
+      <w:r>
+        <w:rPr>
+          <w:rFonts w:asciiTheme="majorBidi" w:eastAsiaTheme="minorEastAsia" w:hAnsiTheme="majorBidi"/>
+          <w:color w:val="auto"/>
+          <w:sz w:val="28"/>
+          <w:szCs w:val="28"/>
+        </w:rPr>
+        <w:t xml:space="preserve"> below</w:t>
+      </w:r>
+      <w:proofErr w:type="gramEnd"/>
+      <w:r>
+        <w:rPr>
+          <w:rFonts w:asciiTheme="majorBidi" w:eastAsiaTheme="minorEastAsia" w:hAnsiTheme="majorBidi"/>
+          <w:color w:val="auto"/>
+          <w:sz w:val="28"/>
+          <w:szCs w:val="28"/>
+        </w:rPr>
+        <w:t>, the temperature decreased, indicating that the algorithm gradually converged towards a more optimal solution, demonstrating the effectiveness of the annealing process.</w:t>
+      </w:r>
+    </w:p>
+    <w:p>
+      <w:pPr>
+        <w:bidi w:val="0"/>
+        <w:spacing w:line="276" w:lineRule="auto"/>
+      </w:pPr>
+    </w:p>
+    <w:p>
+      <w:pPr>
+        <w:bidi w:val="0"/>
+        <w:spacing w:line="276" w:lineRule="auto"/>
+      </w:pPr>
+      <w:r>
+        <w:br/>
+      </w:r>
+      <w:r>
+        <w:br/>
+      </w:r>
+      <w:r>
+        <w:br/>
+      </w:r>
+      <w:r>
+        <w:br/>
+      </w:r>
+      <w:r>
+        <w:br/>
+      </w:r>
+      <w:r>
+        <w:br/>
+      </w:r>
+      <w:r>
+        <w:br/>
+      </w:r>
+      <w:r>
+        <w:br/>
+      </w:r>
+      <w:r>
+        <w:br/>
+      </w:r>
+      <w:r>
+        <w:br/>
+      </w:r>
+      <w:r>
+        <w:br/>
+      </w:r>
+      <w:r>
+        <w:br/>
+      </w:r>
+      <w:r>
+        <w:br/>
+      </w:r>
+      <w:r>
+        <w:br/>
+      </w:r>
+      <w:r>
+        <w:br/>
+      </w:r>
+      <w:r>
+        <w:br/>
+      </w:r>
+      <w:r>
+        <w:br/>
+      </w:r>
+      <w:r>
+        <w:rPr>
+          <w:noProof/>
+        </w:rPr>
+        <w:drawing>
+          <wp:anchor distT="0" distB="0" distL="114300" distR="114300" simplePos="0" relativeHeight="251658240" behindDoc="0" locked="0" layoutInCell="1" allowOverlap="1" wp14:anchorId="3136D292" wp14:editId="0244AEAD">
+            <wp:simplePos x="0" y="0"/>
+            <wp:positionH relativeFrom="column">
+              <wp:posOffset>72253</wp:posOffset>
+            </wp:positionH>
+            <wp:positionV relativeFrom="paragraph">
+              <wp:posOffset>53903</wp:posOffset>
+            </wp:positionV>
+            <wp:extent cx="4439920" cy="3329940"/>
+            <wp:effectExtent l="0" t="0" r="5080" b="0"/>
+            <wp:wrapSquare wrapText="bothSides"/>
+            <wp:docPr id="555996110" name="תמונה 1" descr="תמונה שמכילה טקסט, קו, תרשים, עלילה&#10;&#10;התיאור נוצר באופן אוטומטי"/>
+            <wp:cNvGraphicFramePr>
+              <a:graphicFrameLocks xmlns:a="http://schemas.openxmlformats.org/drawingml/2006/main" noChangeAspect="1"/>
+            </wp:cNvGraphicFramePr>
+            <a:graphic xmlns:a="http://schemas.openxmlformats.org/drawingml/2006/main">
+              <a:graphicData uri="http://schemas.openxmlformats.org/drawingml/2006/picture">
+                <pic:pic xmlns:pic="http://schemas.openxmlformats.org/drawingml/2006/picture">
+                  <pic:nvPicPr>
+                    <pic:cNvPr id="555996110" name="תמונה 1" descr="תמונה שמכילה טקסט, קו, תרשים, עלילה&#10;&#10;התיאור נוצר באופן אוטומטי"/>
+                    <pic:cNvPicPr/>
+                  </pic:nvPicPr>
+                  <pic:blipFill>
+                    <a:blip r:embed="rId11" cstate="print">
+                      <a:extLst>
+                        <a:ext uri="{28A0092B-C50C-407E-A947-70E740481C1C}">
+                          <a14:useLocalDpi xmlns:a14="http://schemas.microsoft.com/office/drawing/2010/main" val="0"/>
+                        </a:ext>
+                      </a:extLst>
+                    </a:blip>
+                    <a:stretch>
+                      <a:fillRect/>
+                    </a:stretch>
+                  </pic:blipFill>
+                  <pic:spPr>
+                    <a:xfrm>
+                      <a:off x="0" y="0"/>
+                      <a:ext cx="4439920" cy="3329940"/>
+                    </a:xfrm>
+                    <a:prstGeom prst="rect">
+                      <a:avLst/>
+                    </a:prstGeom>
+                  </pic:spPr>
+                </pic:pic>
+              </a:graphicData>
+            </a:graphic>
+            <wp14:sizeRelH relativeFrom="page">
+              <wp14:pctWidth>0</wp14:pctWidth>
+            </wp14:sizeRelH>
+            <wp14:sizeRelV relativeFrom="page">
+              <wp14:pctHeight>0</wp14:pctHeight>
+            </wp14:sizeRelV>
+          </wp:anchor>
+        </w:drawing>
+      </w:r>
+      <w:r>
+        <w:br/>
+      </w:r>
+      <w:r>
+        <w:rPr>
+          <w:noProof/>
+        </w:rPr>
+        <mc:AlternateContent>
+          <mc:Choice Requires="wps">
+            <w:drawing>
+              <wp:anchor distT="0" distB="0" distL="114300" distR="114300" simplePos="0" relativeHeight="251663360" behindDoc="0" locked="0" layoutInCell="1" allowOverlap="1" wp14:anchorId="26DA4AF4" wp14:editId="5BBBF8EB">
+                <wp:simplePos x="0" y="0"/>
+                <wp:positionH relativeFrom="column">
+                  <wp:posOffset>157349</wp:posOffset>
+                </wp:positionH>
+                <wp:positionV relativeFrom="paragraph">
+                  <wp:posOffset>3404039</wp:posOffset>
+                </wp:positionV>
+                <wp:extent cx="4725035" cy="635"/>
+                <wp:effectExtent l="0" t="0" r="0" b="12065"/>
+                <wp:wrapSquare wrapText="bothSides"/>
+                <wp:docPr id="322682312" name="תיבת טקסט 1"/>
+                <wp:cNvGraphicFramePr/>
+                <a:graphic xmlns:a="http://schemas.openxmlformats.org/drawingml/2006/main">
+                  <a:graphicData uri="http://schemas.microsoft.com/office/word/2010/wordprocessingShape">
+                    <wps:wsp>
+                      <wps:cNvSpPr txBox="1"/>
+                      <wps:spPr>
+                        <a:xfrm>
+                          <a:off x="0" y="0"/>
+                          <a:ext cx="4725035" cy="635"/>
+                        </a:xfrm>
+                        <a:prstGeom prst="rect">
+                          <a:avLst/>
+                        </a:prstGeom>
+                        <a:solidFill>
+                          <a:prstClr val="white"/>
+                        </a:solidFill>
+                        <a:ln>
+                          <a:noFill/>
+                        </a:ln>
+                      </wps:spPr>
+                      <wps:txbx>
+                        <w:txbxContent>
+                          <w:p>
+                            <w:pPr>
+                              <w:pStyle w:val="ad"/>
+                              <w:bidi w:val="0"/>
+                              <w:jc w:val="center"/>
+                            </w:pPr>
+                            <w:r>
+                              <w:t xml:space="preserve">Figure </w:t>
+                            </w:r>
+                            <w:r>
+                              <w:fldChar w:fldCharType="begin"/>
+                            </w:r>
+                            <w:r>
+                              <w:instrText xml:space="preserve"> SEQ Figure \* ARABIC </w:instrText>
+                            </w:r>
+                            <w:r>
+                              <w:fldChar w:fldCharType="separate"/>
+                            </w:r>
+                            <w:r>
+                              <w:rPr>
+                                <w:noProof/>
+                              </w:rPr>
+                              <w:t>3</w:t>
+                            </w:r>
+                            <w:r>
+                              <w:fldChar w:fldCharType="end"/>
+                            </w:r>
+                          </w:p>
+                        </w:txbxContent>
+                      </wps:txbx>
+                      <wps:bodyPr rot="0" spcFirstLastPara="0" vertOverflow="overflow" horzOverflow="overflow" vert="horz" wrap="square" lIns="0" tIns="0" rIns="0" bIns="0" numCol="1" spcCol="0" rtlCol="1" fromWordArt="0" anchor="t" anchorCtr="0" forceAA="0" compatLnSpc="1">
+                        <a:prstTxWarp prst="textNoShape">
+                          <a:avLst/>
+                        </a:prstTxWarp>
+                        <a:spAutoFit/>
+                      </wps:bodyPr>
+                    </wps:wsp>
+                  </a:graphicData>
+                </a:graphic>
+              </wp:anchor>
+            </w:drawing>
+          </mc:Choice>
+          <mc:Fallback>
+            <w:pict>
+              <v:shapetype w14:anchorId="26DA4AF4" id="_x0000_t202" coordsize="21600,21600" o:spt="202" path="m,l,21600r21600,l21600,xe">
+                <v:stroke joinstyle="miter"/>
+                <v:path gradientshapeok="t" o:connecttype="rect"/>
+              </v:shapetype>
+              <v:shape id="תיבת טקסט 1" o:spid="_x0000_s1026" type="#_x0000_t202" style="position:absolute;margin-left:12.4pt;margin-top:268.05pt;width:372.05pt;height:.05pt;z-index:251663360;visibility:visible;mso-wrap-style:square;mso-wrap-distance-left:9pt;mso-wrap-distance-top:0;mso-wrap-distance-right:9pt;mso-wrap-distance-bottom:0;mso-position-horizontal:absolute;mso-position-horizontal-relative:text;mso-position-vertical:absolute;mso-position-vertical-relative:text;v-text-anchor:top" o:gfxdata="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" stroked="f">
+                <v:textbox style="mso-fit-shape-to-text:t" inset="0,0,0,0">
+                  <w:txbxContent>
+                    <w:p>
+                      <w:pPr>
+                        <w:pStyle w:val="ad"/>
+                        <w:bidi w:val="0"/>
+                        <w:jc w:val="center"/>
+                      </w:pPr>
+                      <w:r>
+                        <w:t xml:space="preserve">Figure </w:t>
+                      </w:r>
+                      <w:r>
+                        <w:fldChar w:fldCharType="begin"/>
+                      </w:r>
+                      <w:r>
+                        <w:instrText xml:space="preserve"> SEQ Figure \* ARABIC </w:instrText>
+                      </w:r>
+                      <w:r>
+                        <w:fldChar w:fldCharType="separate"/>
+                      </w:r>
+                      <w:r>
+                        <w:rPr>
+                          <w:noProof/>
+                        </w:rPr>
+                        <w:t>3</w:t>
+                      </w:r>
+                      <w:r>
+                        <w:fldChar w:fldCharType="end"/>
+                      </w:r>
+                    </w:p>
+                  </w:txbxContent>
+                </v:textbox>
+                <w10:wrap type="square"/>
+              </v:shape>
+            </w:pict>
+          </mc:Fallback>
+        </mc:AlternateContent>
+      </w:r>
+    </w:p>
+    <w:p>
+      <w:pPr>
+        <w:pStyle w:val="1"/>
+        <w:bidi w:val="0"/>
+        <w:spacing w:line="276" w:lineRule="auto"/>
+        <w:rPr>
+          <w:rFonts w:asciiTheme="majorBidi" w:eastAsiaTheme="minorEastAsia" w:hAnsiTheme="majorBidi"/>
+          <w:b/>
+          <w:bCs/>
+          <w:color w:val="auto"/>
+          <w:sz w:val="28"/>
+          <w:szCs w:val="28"/>
+        </w:rPr>
+      </w:pPr>
+    </w:p>
+    <w:p>
+      <w:pPr>
+        <w:pStyle w:val="1"/>
+        <w:numPr>
+          <w:ilvl w:val="0"/>
+          <w:numId w:val="10"/>
+        </w:numPr>
+        <w:bidi w:val="0"/>
+        <w:spacing w:line="276" w:lineRule="auto"/>
+        <w:rPr>
+          <w:rFonts w:asciiTheme="majorBidi" w:eastAsiaTheme="minorEastAsia" w:hAnsiTheme="majorBidi"/>
+          <w:color w:val="auto"/>
+          <w:sz w:val="28"/>
+          <w:szCs w:val="28"/>
+        </w:rPr>
+      </w:pPr>
+      <w:proofErr w:type="gramStart"/>
+      <w:r>
+        <w:rPr>
+          <w:rFonts w:asciiTheme="majorBidi" w:eastAsiaTheme="minorEastAsia" w:hAnsiTheme="majorBidi"/>
+          <w:b/>
+          <w:bCs/>
+          <w:color w:val="auto"/>
+          <w:sz w:val="28"/>
+          <w:szCs w:val="28"/>
+        </w:rPr>
+        <w:t>Final Result</w:t>
+      </w:r>
+      <w:proofErr w:type="gramEnd"/>
+      <w:r>
+        <w:rPr>
+          <w:rFonts w:asciiTheme="majorBidi" w:eastAsiaTheme="minorEastAsia" w:hAnsiTheme="majorBidi"/>
+          <w:color w:val="auto"/>
+          <w:sz w:val="28"/>
+          <w:szCs w:val="28"/>
+        </w:rPr>
+        <w:t xml:space="preserve">: </w:t>
+      </w:r>
+    </w:p>
+    <w:p>
+      <w:pPr>
+        <w:pStyle w:val="1"/>
+        <w:bidi w:val="0"/>
+        <w:spacing w:line="276" w:lineRule="auto"/>
+        <w:rPr>
+          <w:rFonts w:asciiTheme="majorBidi" w:eastAsiaTheme="minorEastAsia" w:hAnsiTheme="majorBidi"/>
+          <w:color w:val="auto"/>
+          <w:sz w:val="28"/>
+          <w:szCs w:val="28"/>
+        </w:rPr>
+      </w:pPr>
+      <w:r>
+        <w:rPr>
+          <w:rFonts w:asciiTheme="majorBidi" w:eastAsiaTheme="minorEastAsia" w:hAnsiTheme="majorBidi"/>
+          <w:color w:val="auto"/>
+          <w:sz w:val="28"/>
+          <w:szCs w:val="28"/>
+        </w:rPr>
+        <w:t xml:space="preserve">We generated </w:t>
+      </w:r>
+      <w:r>
+        <w:rPr>
+          <w:rFonts w:asciiTheme="majorBidi" w:eastAsiaTheme="minorEastAsia" w:hAnsiTheme="majorBidi"/>
+          <w:color w:val="auto"/>
+          <w:sz w:val="28"/>
+          <w:szCs w:val="28"/>
+        </w:rPr>
+        <w:t>a result</w:t>
+      </w:r>
+      <w:r>
+        <w:rPr>
+          <w:rFonts w:asciiTheme="majorBidi" w:eastAsiaTheme="minorEastAsia" w:hAnsiTheme="majorBidi"/>
+          <w:color w:val="auto"/>
+          <w:sz w:val="28"/>
+          <w:szCs w:val="28"/>
+        </w:rPr>
+        <w:t xml:space="preserve"> graph that depicted the suitability (price) of team compositions as a function of iteration</w:t>
+      </w:r>
+      <w:r>
+        <w:rPr>
+          <w:rFonts w:asciiTheme="majorBidi" w:eastAsiaTheme="minorEastAsia" w:hAnsiTheme="majorBidi"/>
+          <w:color w:val="auto"/>
+          <w:sz w:val="28"/>
+          <w:szCs w:val="28"/>
+        </w:rPr>
+        <w:t xml:space="preserve">, </w:t>
+      </w:r>
+      <w:hyperlink w:anchor="_Figures" w:history="1">
+        <w:r>
+          <w:rPr>
+            <w:rStyle w:val="Hyperlink"/>
+            <w:rFonts w:asciiTheme="majorBidi" w:eastAsiaTheme="minorEastAsia" w:hAnsiTheme="majorBidi"/>
+            <w:sz w:val="28"/>
+            <w:szCs w:val="28"/>
+          </w:rPr>
+          <w:t>F</w:t>
+        </w:r>
+        <w:r>
+          <w:rPr>
+            <w:rStyle w:val="Hyperlink"/>
+            <w:rFonts w:asciiTheme="majorBidi" w:eastAsiaTheme="minorEastAsia" w:hAnsiTheme="majorBidi"/>
+            <w:sz w:val="28"/>
+            <w:szCs w:val="28"/>
+          </w:rPr>
+          <w:t xml:space="preserve">igure </w:t>
+        </w:r>
+        <w:r>
+          <w:rPr>
+            <w:rStyle w:val="Hyperlink"/>
+            <w:rFonts w:asciiTheme="majorBidi" w:eastAsiaTheme="minorEastAsia" w:hAnsiTheme="majorBidi"/>
+            <w:sz w:val="28"/>
+            <w:szCs w:val="28"/>
+          </w:rPr>
+          <w:t>4</w:t>
+        </w:r>
+      </w:hyperlink>
+      <w:r>
+        <w:rPr>
+          <w:rFonts w:asciiTheme="majorBidi" w:eastAsiaTheme="minorEastAsia" w:hAnsiTheme="majorBidi"/>
+          <w:color w:val="auto"/>
+          <w:sz w:val="28"/>
+          <w:szCs w:val="28"/>
+        </w:rPr>
+        <w:t>. This graph allowed us to visualize how the algorithm's performance evolved over time. Typically, we observed a decreasing trend in the price, indicating that SA effectively improved team compositions.</w:t>
+      </w:r>
+      <w:r>
+        <w:t xml:space="preserve"> </w:t>
+      </w:r>
+    </w:p>
+    <w:p>
+      <w:pPr>
+        <w:pStyle w:val="1"/>
+        <w:bidi w:val="0"/>
+        <w:spacing w:line="276" w:lineRule="auto"/>
+        <w:rPr>
+          <w:rFonts w:asciiTheme="majorBidi" w:eastAsiaTheme="minorEastAsia" w:hAnsiTheme="majorBidi"/>
+          <w:color w:val="auto"/>
+          <w:sz w:val="28"/>
+          <w:szCs w:val="28"/>
+        </w:rPr>
+      </w:pPr>
+      <w:r>
+        <w:rPr>
+          <w:rFonts w:asciiTheme="majorBidi" w:eastAsiaTheme="minorEastAsia" w:hAnsiTheme="majorBidi"/>
+          <w:color w:val="auto"/>
+          <w:sz w:val="28"/>
+          <w:szCs w:val="28"/>
+        </w:rPr>
+        <w:t xml:space="preserve">Additionally, we created </w:t>
+      </w:r>
+      <w:proofErr w:type="gramStart"/>
+      <w:r>
+        <w:rPr>
+          <w:rFonts w:asciiTheme="majorBidi" w:eastAsiaTheme="minorEastAsia" w:hAnsiTheme="majorBidi"/>
+          <w:color w:val="auto"/>
+          <w:sz w:val="28"/>
+          <w:szCs w:val="28"/>
+        </w:rPr>
+        <w:t>a final result</w:t>
+      </w:r>
+      <w:proofErr w:type="gramEnd"/>
+      <w:r>
+        <w:rPr>
+          <w:rFonts w:asciiTheme="majorBidi" w:eastAsiaTheme="minorEastAsia" w:hAnsiTheme="majorBidi"/>
+          <w:color w:val="auto"/>
+          <w:sz w:val="28"/>
+          <w:szCs w:val="28"/>
+        </w:rPr>
+        <w:t xml:space="preserve"> graph to provide a more intuitive visualization of the outcomes, as demonstrated in </w:t>
+      </w:r>
+      <w:hyperlink w:anchor="_Figures" w:history="1">
+        <w:r>
+          <w:rPr>
+            <w:rStyle w:val="Hyperlink"/>
+            <w:rFonts w:asciiTheme="majorBidi" w:eastAsiaTheme="minorEastAsia" w:hAnsiTheme="majorBidi"/>
+            <w:sz w:val="28"/>
+            <w:szCs w:val="28"/>
+          </w:rPr>
+          <w:t>Figure 5</w:t>
+        </w:r>
+      </w:hyperlink>
+      <w:r>
+        <w:rPr>
+          <w:rFonts w:asciiTheme="majorBidi" w:eastAsiaTheme="minorEastAsia" w:hAnsiTheme="majorBidi"/>
+          <w:color w:val="auto"/>
+          <w:sz w:val="28"/>
+          <w:szCs w:val="28"/>
+        </w:rPr>
+        <w:t>.</w:t>
+      </w:r>
+    </w:p>
+    <w:p>
+      <w:pPr>
+        <w:bidi w:val="0"/>
+      </w:pPr>
+      <w:r>
+        <w:rPr>
+          <w:noProof/>
+        </w:rPr>
+        <w:drawing>
+          <wp:anchor distT="0" distB="0" distL="114300" distR="114300" simplePos="0" relativeHeight="251665408" behindDoc="0" locked="0" layoutInCell="1" allowOverlap="1" wp14:anchorId="03DE5303" wp14:editId="032355D0">
+            <wp:simplePos x="0" y="0"/>
+            <wp:positionH relativeFrom="column">
+              <wp:posOffset>0</wp:posOffset>
+            </wp:positionH>
+            <wp:positionV relativeFrom="paragraph">
+              <wp:posOffset>188595</wp:posOffset>
+            </wp:positionV>
+            <wp:extent cx="4725035" cy="3543935"/>
+            <wp:effectExtent l="0" t="0" r="0" b="0"/>
+            <wp:wrapSquare wrapText="bothSides"/>
+            <wp:docPr id="1093610976" name="תמונה 1093610976"/>
+            <wp:cNvGraphicFramePr>
+              <a:graphicFrameLocks xmlns:a="http://schemas.openxmlformats.org/drawingml/2006/main" noChangeAspect="1"/>
+            </wp:cNvGraphicFramePr>
+            <a:graphic xmlns:a="http://schemas.openxmlformats.org/drawingml/2006/main">
+              <a:graphicData uri="http://schemas.openxmlformats.org/drawingml/2006/picture">
+                <pic:pic xmlns:pic="http://schemas.openxmlformats.org/drawingml/2006/picture">
+                  <pic:nvPicPr>
+                    <pic:cNvPr id="1689633331" name="תמונה 1689633331"/>
+                    <pic:cNvPicPr/>
+                  </pic:nvPicPr>
+                  <pic:blipFill>
+                    <a:blip r:embed="rId12">
+                      <a:extLst>
+                        <a:ext uri="{28A0092B-C50C-407E-A947-70E740481C1C}">
+                          <a14:useLocalDpi xmlns:a14="http://schemas.microsoft.com/office/drawing/2010/main" val="0"/>
+                        </a:ext>
+                      </a:extLst>
+                    </a:blip>
+                    <a:stretch>
+                      <a:fillRect/>
+                    </a:stretch>
+                  </pic:blipFill>
+                  <pic:spPr>
+                    <a:xfrm>
+                      <a:off x="0" y="0"/>
+                      <a:ext cx="4725035" cy="3543935"/>
+                    </a:xfrm>
+                    <a:prstGeom prst="rect">
+                      <a:avLst/>
+                    </a:prstGeom>
+                  </pic:spPr>
+                </pic:pic>
+              </a:graphicData>
+            </a:graphic>
+            <wp14:sizeRelH relativeFrom="page">
+              <wp14:pctWidth>0</wp14:pctWidth>
+            </wp14:sizeRelH>
+            <wp14:sizeRelV relativeFrom="page">
+              <wp14:pctHeight>0</wp14:pctHeight>
+            </wp14:sizeRelV>
+          </wp:anchor>
+        </w:drawing>
+      </w:r>
+    </w:p>
+    <w:p>
+      <w:pPr>
+        <w:bidi w:val="0"/>
+      </w:pPr>
+    </w:p>
+    <w:p>
+      <w:pPr>
+        <w:bidi w:val="0"/>
+      </w:pPr>
+    </w:p>
+    <w:p>
+      <w:pPr>
+        <w:bidi w:val="0"/>
+      </w:pPr>
+      <w:r>
+        <w:rPr>
+          <w:noProof/>
+        </w:rPr>
+        <mc:AlternateContent>
+          <mc:Choice Requires="wps">
+            <w:drawing>
+              <wp:anchor distT="0" distB="0" distL="114300" distR="114300" simplePos="0" relativeHeight="251660288" behindDoc="0" locked="0" layoutInCell="1" allowOverlap="1" wp14:anchorId="694E1A48" wp14:editId="78D30666">
+                <wp:simplePos x="0" y="0"/>
+                <wp:positionH relativeFrom="column">
+                  <wp:posOffset>187325</wp:posOffset>
+                </wp:positionH>
+                <wp:positionV relativeFrom="paragraph">
+                  <wp:posOffset>3173095</wp:posOffset>
+                </wp:positionV>
+                <wp:extent cx="4439920" cy="635"/>
+                <wp:effectExtent l="0" t="0" r="5080" b="0"/>
+                <wp:wrapSquare wrapText="bothSides"/>
+                <wp:docPr id="1766535157" name="תיבת טקסט 1"/>
+                <wp:cNvGraphicFramePr/>
+                <a:graphic xmlns:a="http://schemas.openxmlformats.org/drawingml/2006/main">
+                  <a:graphicData uri="http://schemas.microsoft.com/office/word/2010/wordprocessingShape">
+                    <wps:wsp>
+                      <wps:cNvSpPr txBox="1"/>
+                      <wps:spPr>
+                        <a:xfrm>
+                          <a:off x="0" y="0"/>
+                          <a:ext cx="4439920" cy="635"/>
+                        </a:xfrm>
+                        <a:prstGeom prst="rect">
+                          <a:avLst/>
+                        </a:prstGeom>
+                        <a:solidFill>
+                          <a:prstClr val="white"/>
+                        </a:solidFill>
+                        <a:ln>
+                          <a:noFill/>
+                        </a:ln>
+                      </wps:spPr>
+                      <wps:txbx>
+                        <w:txbxContent>
+                          <w:p>
+                            <w:pPr>
+                              <w:pStyle w:val="ad"/>
+                              <w:bidi w:val="0"/>
+                              <w:jc w:val="center"/>
+                              <w:rPr>
+                                <w:noProof/>
+                              </w:rPr>
+                            </w:pPr>
+                            <w:bookmarkStart w:id="17" w:name="_Toc146017147"/>
+                            <w:r>
+                              <w:t xml:space="preserve">Figure </w:t>
+                            </w:r>
+                            <w:r>
+                              <w:rPr>
+                                <w:noProof/>
+                              </w:rPr>
+                              <w:fldChar w:fldCharType="begin"/>
+                            </w:r>
+                            <w:r>
+                              <w:rPr>
+                                <w:noProof/>
+                              </w:rPr>
+                              <w:instrText xml:space="preserve"> SEQ Figure \* ARABIC </w:instrText>
+                            </w:r>
+                            <w:r>
+                              <w:rPr>
+                                <w:noProof/>
+                              </w:rPr>
+                              <w:fldChar w:fldCharType="separate"/>
+                            </w:r>
+                            <w:r>
+                              <w:rPr>
+                                <w:noProof/>
+                              </w:rPr>
+                              <w:t>4</w:t>
+                            </w:r>
+                            <w:bookmarkEnd w:id="17"/>
+                            <w:r>
+                              <w:rPr>
+                                <w:noProof/>
+                              </w:rPr>
+                              <w:fldChar w:fldCharType="end"/>
+                            </w:r>
+                          </w:p>
+                        </w:txbxContent>
+                      </wps:txbx>
+                      <wps:bodyPr rot="0" spcFirstLastPara="0" vertOverflow="overflow" horzOverflow="overflow" vert="horz" wrap="square" lIns="0" tIns="0" rIns="0" bIns="0" numCol="1" spcCol="0" rtlCol="1" fromWordArt="0" anchor="t" anchorCtr="0" forceAA="0" compatLnSpc="1">
+                        <a:prstTxWarp prst="textNoShape">
+                          <a:avLst/>
+                        </a:prstTxWarp>
+                        <a:spAutoFit/>
+                      </wps:bodyPr>
+                    </wps:wsp>
+                  </a:graphicData>
+                </a:graphic>
+              </wp:anchor>
+            </w:drawing>
+          </mc:Choice>
+          <mc:Fallback>
+            <w:pict>
+              <v:shape w14:anchorId="694E1A48" id="_x0000_s1027" type="#_x0000_t202" style="position:absolute;margin-left:14.75pt;margin-top:249.85pt;width:349.6pt;height:.05pt;z-index:251660288;visibility:visible;mso-wrap-style:square;mso-wrap-distance-left:9pt;mso-wrap-distance-top:0;mso-wrap-distance-right:9pt;mso-wrap-distance-bottom:0;mso-position-horizontal:absolute;mso-position-horizontal-relative:text;mso-position-vertical:absolute;mso-position-vertical-relative:text;v-text-anchor:top" o:gfxdata="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" stroked="f">
+                <v:textbox style="mso-fit-shape-to-text:t" inset="0,0,0,0">
+                  <w:txbxContent>
+                    <w:p>
+                      <w:pPr>
+                        <w:pStyle w:val="ad"/>
+                        <w:bidi w:val="0"/>
+                        <w:jc w:val="center"/>
+                        <w:rPr>
+                          <w:noProof/>
+                        </w:rPr>
+                      </w:pPr>
+                      <w:bookmarkStart w:id="18" w:name="_Toc146017147"/>
+                      <w:r>
+                        <w:t xml:space="preserve">Figure </w:t>
+                      </w:r>
+                      <w:r>
+                        <w:rPr>
+                          <w:noProof/>
+                        </w:rPr>
+                        <w:fldChar w:fldCharType="begin"/>
+                      </w:r>
+                      <w:r>
+                        <w:rPr>
+                          <w:noProof/>
+                        </w:rPr>
+                        <w:instrText xml:space="preserve"> SEQ Figure \* ARABIC </w:instrText>
+                      </w:r>
+                      <w:r>
+                        <w:rPr>
+                          <w:noProof/>
+                        </w:rPr>
+                        <w:fldChar w:fldCharType="separate"/>
+                      </w:r>
+                      <w:r>
+                        <w:rPr>
+                          <w:noProof/>
+                        </w:rPr>
+                        <w:t>4</w:t>
+                      </w:r>
+                      <w:bookmarkEnd w:id="18"/>
+                      <w:r>
+                        <w:rPr>
+                          <w:noProof/>
+                        </w:rPr>
+                        <w:fldChar w:fldCharType="end"/>
+                      </w:r>
+                    </w:p>
+                  </w:txbxContent>
+                </v:textbox>
+                <w10:wrap type="square"/>
+              </v:shape>
+            </w:pict>
+          </mc:Fallback>
+        </mc:AlternateContent>
+      </w:r>
+    </w:p>
+    <w:p>
+      <w:pPr>
+        <w:keepNext/>
+        <w:bidi w:val="0"/>
+      </w:pPr>
+      <w:r>
+        <w:rPr>
+          <w:noProof/>
+        </w:rPr>
+        <w:lastRenderedPageBreak/>
+        <w:drawing>
+          <wp:inline distT="0" distB="0" distL="0" distR="0" wp14:anchorId="6B0DBDD6" wp14:editId="52237FC1">
+            <wp:extent cx="5274310" cy="3956050"/>
+            <wp:effectExtent l="0" t="0" r="0" b="6350"/>
+            <wp:docPr id="1510175815" name="תמונה 2" descr="תמונה שמכילה צילום מסך, תרשים, קו, טקסט&#10;&#10;התיאור נוצר באופן אוטומטי"/>
+            <wp:cNvGraphicFramePr>
+              <a:graphicFrameLocks xmlns:a="http://schemas.openxmlformats.org/drawingml/2006/main" noChangeAspect="1"/>
+            </wp:cNvGraphicFramePr>
+            <a:graphic xmlns:a="http://schemas.openxmlformats.org/drawingml/2006/main">
+              <a:graphicData uri="http://schemas.openxmlformats.org/drawingml/2006/picture">
+                <pic:pic xmlns:pic="http://schemas.openxmlformats.org/drawingml/2006/picture">
+                  <pic:nvPicPr>
+                    <pic:cNvPr id="1510175815" name="תמונה 2" descr="תמונה שמכילה צילום מסך, תרשים, קו, טקסט&#10;&#10;התיאור נוצר באופן אוטומטי"/>
+                    <pic:cNvPicPr/>
+                  </pic:nvPicPr>
+                  <pic:blipFill>
+                    <a:blip r:embed="rId13">
+                      <a:extLst>
+                        <a:ext uri="{28A0092B-C50C-407E-A947-70E740481C1C}">
+                          <a14:useLocalDpi xmlns:a14="http://schemas.microsoft.com/office/drawing/2010/main" val="0"/>
+                        </a:ext>
+                      </a:extLst>
+                    </a:blip>
+                    <a:stretch>
+                      <a:fillRect/>
+                    </a:stretch>
+                  </pic:blipFill>
+                  <pic:spPr>
+                    <a:xfrm>
+                      <a:off x="0" y="0"/>
+                      <a:ext cx="5274310" cy="3956050"/>
+                    </a:xfrm>
+                    <a:prstGeom prst="rect">
+                      <a:avLst/>
+                    </a:prstGeom>
+                  </pic:spPr>
+                </pic:pic>
+              </a:graphicData>
+            </a:graphic>
+          </wp:inline>
+        </w:drawing>
+      </w:r>
+    </w:p>
+    <w:p>
+      <w:pPr>
+        <w:pStyle w:val="ad"/>
+        <w:bidi w:val="0"/>
+        <w:jc w:val="center"/>
+      </w:pPr>
+      <w:r>
+        <w:t xml:space="preserve">Figure </w:t>
+      </w:r>
+      <w:r>
+        <w:fldChar w:fldCharType="begin"/>
+      </w:r>
+      <w:r>
+        <w:instrText xml:space="preserve"> SEQ Figure \* ARABIC </w:instrText>
+      </w:r>
+      <w:r>
+        <w:fldChar w:fldCharType="separate"/>
+      </w:r>
+      <w:r>
+        <w:rPr>
+          <w:noProof/>
+        </w:rPr>
+        <w:t>5</w:t>
+      </w:r>
+      <w:r>
+        <w:fldChar w:fldCharType="end"/>
+      </w:r>
+      <w:r>
+        <w:rPr>
+          <w:noProof/>
+        </w:rPr>
+        <w:t>: Final Result Graph (13 individuals)</w:t>
+      </w:r>
+    </w:p>
+    <w:p>
+      <w:pPr>
+        <w:bidi w:val="0"/>
+      </w:pPr>
+    </w:p>
+    <w:p>
+      <w:pPr>
+        <w:pStyle w:val="1"/>
+        <w:numPr>
+          <w:ilvl w:val="0"/>
+          <w:numId w:val="10"/>
+        </w:numPr>
+        <w:bidi w:val="0"/>
+        <w:spacing w:line="276" w:lineRule="auto"/>
+        <w:rPr>
+          <w:rFonts w:asciiTheme="majorBidi" w:eastAsiaTheme="minorEastAsia" w:hAnsiTheme="majorBidi"/>
+          <w:color w:val="auto"/>
+          <w:sz w:val="28"/>
+          <w:szCs w:val="28"/>
+        </w:rPr>
+      </w:pPr>
+      <w:r>
+        <w:rPr>
+          <w:rFonts w:asciiTheme="majorBidi" w:eastAsiaTheme="minorEastAsia" w:hAnsiTheme="majorBidi"/>
+          <w:b/>
+          <w:bCs/>
+          <w:color w:val="auto"/>
+          <w:sz w:val="28"/>
+          <w:szCs w:val="28"/>
+        </w:rPr>
+        <w:lastRenderedPageBreak/>
+        <w:t>Time Efficiency</w:t>
+      </w:r>
+      <w:r>
+        <w:rPr>
+          <w:rFonts w:asciiTheme="majorBidi" w:eastAsiaTheme="minorEastAsia" w:hAnsiTheme="majorBidi"/>
+          <w:color w:val="auto"/>
+          <w:sz w:val="28"/>
+          <w:szCs w:val="28"/>
+        </w:rPr>
+        <w:t xml:space="preserve">: </w:t>
+      </w:r>
+    </w:p>
+    <w:p>
+      <w:pPr>
+        <w:pStyle w:val="1"/>
+        <w:bidi w:val="0"/>
+        <w:spacing w:line="276" w:lineRule="auto"/>
+        <w:rPr>
+          <w:rFonts w:asciiTheme="majorBidi" w:eastAsiaTheme="minorEastAsia" w:hAnsiTheme="majorBidi"/>
+          <w:color w:val="auto"/>
+          <w:sz w:val="28"/>
+          <w:szCs w:val="28"/>
+        </w:rPr>
+      </w:pPr>
+      <w:r>
+        <w:rPr>
+          <w:rFonts w:asciiTheme="majorBidi" w:eastAsiaTheme="minorEastAsia" w:hAnsiTheme="majorBidi"/>
+          <w:color w:val="auto"/>
+          <w:sz w:val="28"/>
+          <w:szCs w:val="28"/>
+        </w:rPr>
+        <w:t>We assessed the algorithm's ability to deliver efficient solutions within reasonable time frames. SA consistently provided good solutions even for large problem sizes, making it a practical choice for real-world sports scenarios.</w:t>
+      </w:r>
+    </w:p>
+    <w:p>
+      <w:pPr>
+        <w:pStyle w:val="1"/>
+        <w:numPr>
+          <w:ilvl w:val="0"/>
+          <w:numId w:val="10"/>
+        </w:numPr>
+        <w:bidi w:val="0"/>
+        <w:spacing w:line="276" w:lineRule="auto"/>
+        <w:rPr>
+          <w:rFonts w:asciiTheme="majorBidi" w:eastAsiaTheme="minorEastAsia" w:hAnsiTheme="majorBidi"/>
+          <w:color w:val="auto"/>
+          <w:sz w:val="28"/>
+          <w:szCs w:val="28"/>
+        </w:rPr>
+      </w:pPr>
+      <w:r>
+        <w:rPr>
+          <w:rFonts w:asciiTheme="majorBidi" w:eastAsiaTheme="minorEastAsia" w:hAnsiTheme="majorBidi"/>
+          <w:b/>
+          <w:bCs/>
+          <w:color w:val="auto"/>
+          <w:sz w:val="28"/>
+          <w:szCs w:val="28"/>
+        </w:rPr>
+        <w:t>Temperature Control</w:t>
+      </w:r>
+      <w:r>
+        <w:rPr>
+          <w:rFonts w:asciiTheme="majorBidi" w:eastAsiaTheme="minorEastAsia" w:hAnsiTheme="majorBidi"/>
+          <w:color w:val="auto"/>
+          <w:sz w:val="28"/>
+          <w:szCs w:val="28"/>
+        </w:rPr>
+        <w:t xml:space="preserve">: </w:t>
+      </w:r>
+    </w:p>
+    <w:p>
+      <w:pPr>
+        <w:pStyle w:val="1"/>
+        <w:bidi w:val="0"/>
+        <w:spacing w:line="276" w:lineRule="auto"/>
+        <w:rPr>
+          <w:rFonts w:asciiTheme="majorBidi" w:eastAsiaTheme="minorEastAsia" w:hAnsiTheme="majorBidi"/>
+          <w:color w:val="auto"/>
+          <w:sz w:val="28"/>
+          <w:szCs w:val="28"/>
+        </w:rPr>
+      </w:pPr>
+      <w:r>
+        <w:rPr>
+          <w:rFonts w:asciiTheme="majorBidi" w:eastAsiaTheme="minorEastAsia" w:hAnsiTheme="majorBidi"/>
+          <w:color w:val="auto"/>
+          <w:sz w:val="28"/>
+          <w:szCs w:val="28"/>
+        </w:rPr>
+        <w:t xml:space="preserve">We analyzed the temperature as a function of iteration to understand how the algorithm transitioned from exploration to exploitation. The temperature decreased gradually, as illustrated in </w:t>
+      </w:r>
+      <w:hyperlink w:anchor="_Figures" w:history="1">
+        <w:r>
+          <w:rPr>
+            <w:rStyle w:val="Hyperlink"/>
+            <w:rFonts w:asciiTheme="majorBidi" w:eastAsiaTheme="minorEastAsia" w:hAnsiTheme="majorBidi"/>
+            <w:sz w:val="28"/>
+            <w:szCs w:val="28"/>
+          </w:rPr>
+          <w:t>Figur</w:t>
+        </w:r>
+        <w:r>
+          <w:rPr>
+            <w:rStyle w:val="Hyperlink"/>
+            <w:rFonts w:asciiTheme="majorBidi" w:eastAsiaTheme="minorEastAsia" w:hAnsiTheme="majorBidi"/>
+            <w:sz w:val="28"/>
+            <w:szCs w:val="28"/>
+          </w:rPr>
+          <w:t>e</w:t>
+        </w:r>
+        <w:r>
+          <w:rPr>
+            <w:rStyle w:val="Hyperlink"/>
+            <w:rFonts w:asciiTheme="majorBidi" w:eastAsiaTheme="minorEastAsia" w:hAnsiTheme="majorBidi"/>
+            <w:sz w:val="28"/>
+            <w:szCs w:val="28"/>
+          </w:rPr>
+          <w:t xml:space="preserve"> 3</w:t>
+        </w:r>
+      </w:hyperlink>
+      <w:r>
+        <w:rPr>
+          <w:rFonts w:asciiTheme="majorBidi" w:eastAsiaTheme="minorEastAsia" w:hAnsiTheme="majorBidi"/>
+          <w:color w:val="auto"/>
+          <w:sz w:val="28"/>
+          <w:szCs w:val="28"/>
+        </w:rPr>
+        <w:t>, indicating that the algorithm effectively balanced exploration and exploitation to reach an optimal solution.</w:t>
+      </w:r>
+    </w:p>
+    <w:p>
+      <w:pPr>
+        <w:pStyle w:val="1"/>
+        <w:bidi w:val="0"/>
+        <w:spacing w:line="276" w:lineRule="auto"/>
+        <w:rPr>
+          <w:rFonts w:asciiTheme="majorBidi" w:eastAsiaTheme="minorEastAsia" w:hAnsiTheme="majorBidi"/>
+          <w:color w:val="auto"/>
+          <w:sz w:val="28"/>
+          <w:szCs w:val="28"/>
+        </w:rPr>
+      </w:pPr>
+      <w:r>
+        <w:rPr>
+          <w:rFonts w:asciiTheme="majorBidi" w:eastAsiaTheme="minorEastAsia" w:hAnsiTheme="majorBidi"/>
+          <w:color w:val="auto"/>
+          <w:sz w:val="28"/>
+          <w:szCs w:val="28"/>
+        </w:rPr>
+        <w:t>In conclusion, Simulated Annealing proved to be a valuable tool for team composition optimization in sports. It effectively balanced exploration and exploitation, converging towards optimal solutions while efficiently managing computational time constraints. The algorithm's performance improved over iterations</w:t>
+      </w:r>
+      <w:r>
+        <w:rPr>
+          <w:rFonts w:asciiTheme="majorBidi" w:eastAsiaTheme="minorEastAsia" w:hAnsiTheme="majorBidi"/>
+          <w:color w:val="auto"/>
+          <w:sz w:val="28"/>
+          <w:szCs w:val="28"/>
+        </w:rPr>
+        <w:t xml:space="preserve"> as illustrated in </w:t>
+      </w:r>
+      <w:r>
+        <w:rPr>
+          <w:rFonts w:asciiTheme="majorBidi" w:eastAsiaTheme="minorEastAsia" w:hAnsiTheme="majorBidi"/>
+          <w:color w:val="auto"/>
+          <w:sz w:val="28"/>
+          <w:szCs w:val="28"/>
+        </w:rPr>
+        <w:t xml:space="preserve"> </w:t>
+      </w:r>
+      <w:hyperlink w:anchor="_Figures" w:history="1">
+        <w:r>
+          <w:rPr>
+            <w:rStyle w:val="Hyperlink"/>
+            <w:rFonts w:asciiTheme="majorBidi" w:eastAsiaTheme="minorEastAsia" w:hAnsiTheme="majorBidi"/>
+            <w:sz w:val="28"/>
+            <w:szCs w:val="28"/>
+          </w:rPr>
+          <w:t>Figure 3</w:t>
+        </w:r>
+      </w:hyperlink>
+      <w:r>
+        <w:rPr>
+          <w:rFonts w:asciiTheme="majorBidi" w:eastAsiaTheme="minorEastAsia" w:hAnsiTheme="majorBidi"/>
+          <w:color w:val="auto"/>
+          <w:sz w:val="28"/>
+          <w:szCs w:val="28"/>
+        </w:rPr>
+        <w:t xml:space="preserve">. </w:t>
+      </w:r>
+    </w:p>
+    <w:p>
+      <w:pPr>
+        <w:pStyle w:val="1"/>
+        <w:bidi w:val="0"/>
+        <w:spacing w:line="276" w:lineRule="auto"/>
+        <w:rPr>
+          <w:rFonts w:asciiTheme="majorBidi" w:eastAsiaTheme="minorEastAsia" w:hAnsiTheme="majorBidi"/>
+          <w:color w:val="auto"/>
+          <w:sz w:val="28"/>
+          <w:szCs w:val="28"/>
+        </w:rPr>
+      </w:pPr>
+      <w:r>
+        <w:rPr>
+          <w:rFonts w:asciiTheme="majorBidi" w:eastAsiaTheme="minorEastAsia" w:hAnsiTheme="majorBidi"/>
+          <w:color w:val="auto"/>
+          <w:sz w:val="28"/>
+          <w:szCs w:val="28"/>
+        </w:rPr>
+        <w:t>SA, with its controllable temperature and iterative refinement, can greatly benefit coaches and sports professionals seeking to enhance team performance through optimized compositions.</w:t>
+      </w:r>
+    </w:p>
+    <w:p>
+      <w:pPr>
+        <w:bidi w:val="0"/>
+        <w:ind w:left="720"/>
+      </w:pPr>
+    </w:p>
+    <w:p>
+      <w:pPr>
+        <w:pStyle w:val="1"/>
+        <w:bidi w:val="0"/>
+        <w:rPr>
+          <w:rFonts w:asciiTheme="majorBidi" w:eastAsiaTheme="minorEastAsia" w:hAnsiTheme="majorBidi"/>
+          <w:color w:val="auto"/>
+          <w:sz w:val="28"/>
+          <w:szCs w:val="28"/>
+        </w:rPr>
+      </w:pPr>
+    </w:p>
+    <w:p>
+      <w:pPr>
+        <w:pStyle w:val="1"/>
+        <w:bidi w:val="0"/>
+        <w:rPr>
+          <w:rFonts w:asciiTheme="majorBidi" w:eastAsiaTheme="minorEastAsia" w:hAnsiTheme="majorBidi"/>
+          <w:color w:val="auto"/>
+          <w:sz w:val="28"/>
+          <w:szCs w:val="28"/>
+        </w:rPr>
+      </w:pPr>
+    </w:p>
+    <w:p>
+      <w:pPr>
+        <w:bidi w:val="0"/>
+      </w:pPr>
+    </w:p>
+    <w:p>
+      <w:pPr>
+        <w:pStyle w:val="2"/>
+        <w:bidi w:val="0"/>
+        <w:rPr>
+          <w:rFonts w:asciiTheme="majorBidi" w:eastAsiaTheme="minorEastAsia" w:hAnsiTheme="majorBidi"/>
+          <w:b/>
+          <w:bCs/>
+          <w:sz w:val="28"/>
+          <w:szCs w:val="28"/>
+          <w:u w:val="single"/>
+        </w:rPr>
+      </w:pPr>
+      <w:r>
+        <w:rPr>
+          <w:rFonts w:asciiTheme="majorBidi" w:eastAsiaTheme="minorEastAsia" w:hAnsiTheme="majorBidi"/>
+          <w:color w:val="auto"/>
+          <w:sz w:val="28"/>
+          <w:szCs w:val="28"/>
+          <w:u w:val="single"/>
+        </w:rPr>
+        <w:t xml:space="preserve">Combines solution results </w:t>
+      </w:r>
+      <w:r>
+        <w:rPr>
+          <w:rFonts w:asciiTheme="majorBidi" w:eastAsiaTheme="minorEastAsia" w:hAnsiTheme="majorBidi"/>
+          <w:b/>
+          <w:bCs/>
+          <w:sz w:val="28"/>
+          <w:szCs w:val="28"/>
+          <w:u w:val="single"/>
+        </w:rPr>
         <w:br w:type="page"/>
       </w:r>
     </w:p>
     <w:p>
       <w:pPr>
-        <w:pStyle w:val="Heading1"/>
-        <w:bidi w:val="0"/>
-      </w:pPr>
-      <w:bookmarkStart w:id="16" w:name="_Toc144839273"/>
+        <w:pStyle w:val="1"/>
+        <w:bidi w:val="0"/>
+      </w:pPr>
+      <w:bookmarkStart w:id="19" w:name="_Toc144839273"/>
       <w:r>
         <w:lastRenderedPageBreak/>
         <w:t>References</w:t>
       </w:r>
-      <w:bookmarkEnd w:id="16"/>
+      <w:bookmarkEnd w:id="19"/>
     </w:p>
     <w:p>
       <w:pPr>
@@ -5244,17 +6926,17 @@
           <w:rFonts w:asciiTheme="majorBidi" w:eastAsia="Times New Roman" w:hAnsiTheme="majorBidi" w:cstheme="majorBidi"/>
           <w:sz w:val="28"/>
           <w:szCs w:val="28"/>
-          <w:lang w:val="en-IL"/>
-        </w:rPr>
-      </w:pPr>
-      <w:hyperlink r:id="rId10" w:history="1">
+          <w:lang/>
+        </w:rPr>
+      </w:pPr>
+      <w:hyperlink r:id="rId14" w:history="1">
         <w:r>
           <w:rPr>
             <w:rStyle w:val="Hyperlink"/>
             <w:rFonts w:asciiTheme="majorBidi" w:eastAsia="Times New Roman" w:hAnsiTheme="majorBidi" w:cstheme="majorBidi"/>
             <w:sz w:val="28"/>
             <w:szCs w:val="28"/>
-            <w:lang w:val="en-IL"/>
+            <w:lang/>
           </w:rPr>
           <w:t>http://l.academicdirect.org/Horticulture/GAs/Refs/Boer</w:t>
         </w:r>
@@ -5265,7 +6947,7 @@
             <w:sz w:val="28"/>
             <w:szCs w:val="28"/>
             <w:rtl/>
-            <w:lang w:val="en-IL"/>
+            <w:lang/>
           </w:rPr>
           <w:t>&amp;</w:t>
         </w:r>
@@ -5275,7 +6957,7 @@
             <w:rFonts w:asciiTheme="majorBidi" w:eastAsia="Times New Roman" w:hAnsiTheme="majorBidi" w:cstheme="majorBidi"/>
             <w:sz w:val="28"/>
             <w:szCs w:val="28"/>
-            <w:lang w:val="en-IL"/>
+            <w:lang/>
           </w:rPr>
           <w:t>others_2005.pdf</w:t>
         </w:r>
@@ -5290,7 +6972,7 @@
           <w:rFonts w:asciiTheme="majorBidi" w:eastAsiaTheme="minorEastAsia" w:hAnsiTheme="majorBidi" w:cstheme="majorBidi"/>
           <w:sz w:val="28"/>
           <w:szCs w:val="28"/>
-          <w:lang w:val="en-IL"/>
+          <w:lang/>
         </w:rPr>
       </w:pPr>
     </w:p>
@@ -5413,7 +7095,7 @@
           <w:szCs w:val="28"/>
         </w:rPr>
       </w:pPr>
-      <w:hyperlink r:id="rId11" w:history="1">
+      <w:hyperlink r:id="rId15" w:history="1">
         <w:r>
           <w:rPr>
             <w:rStyle w:val="Hyperlink"/>
@@ -5456,7 +7138,7 @@
       </w:pPr>
     </w:p>
     <w:sectPr>
-      <w:footerReference w:type="default" r:id="rId12"/>
+      <w:footerReference w:type="default" r:id="rId16"/>
       <w:pgSz w:w="11906" w:h="16838"/>
       <w:pgMar w:top="1440" w:right="1800" w:bottom="1440" w:left="1800" w:header="708" w:footer="708" w:gutter="0"/>
       <w:cols w:space="708"/>
@@ -5508,7 +7190,7 @@
     <w:sdtContent>
       <w:p>
         <w:pPr>
-          <w:pStyle w:val="Footer"/>
+          <w:pStyle w:val="ab"/>
           <w:jc w:val="center"/>
         </w:pPr>
         <w:r>
@@ -5537,7 +7219,7 @@
   </w:sdt>
   <w:p>
     <w:pPr>
-      <w:pStyle w:val="Footer"/>
+      <w:pStyle w:val="ab"/>
     </w:pPr>
   </w:p>
 </w:ftr>
@@ -5992,6 +7674,119 @@
     </w:lvl>
   </w:abstractNum>
   <w:abstractNum w:abstractNumId="4" w15:restartNumberingAfterBreak="0">
+    <w:nsid w:val="2F2B4F86"/>
+    <w:multiLevelType w:val="hybridMultilevel"/>
+    <w:tmpl w:val="AAC493CE"/>
+    <w:lvl w:ilvl="0" w:tplc="04090001">
+      <w:start w:val="1"/>
+      <w:numFmt w:val="bullet"/>
+      <w:lvlText w:val=""/>
+      <w:lvlJc w:val="left"/>
+      <w:pPr>
+        <w:ind w:left="720" w:hanging="360"/>
+      </w:pPr>
+      <w:rPr>
+        <w:rFonts w:ascii="Symbol" w:hAnsi="Symbol" w:hint="default"/>
+      </w:rPr>
+    </w:lvl>
+    <w:lvl w:ilvl="1" w:tplc="04090003" w:tentative="1">
+      <w:start w:val="1"/>
+      <w:numFmt w:val="bullet"/>
+      <w:lvlText w:val="o"/>
+      <w:lvlJc w:val="left"/>
+      <w:pPr>
+        <w:ind w:left="1440" w:hanging="360"/>
+      </w:pPr>
+      <w:rPr>
+        <w:rFonts w:ascii="Courier New" w:hAnsi="Courier New" w:cs="Courier New" w:hint="default"/>
+      </w:rPr>
+    </w:lvl>
+    <w:lvl w:ilvl="2" w:tplc="04090005" w:tentative="1">
+      <w:start w:val="1"/>
+      <w:numFmt w:val="bullet"/>
+      <w:lvlText w:val=""/>
+      <w:lvlJc w:val="left"/>
+      <w:pPr>
+        <w:ind w:left="2160" w:hanging="360"/>
+      </w:pPr>
+      <w:rPr>
+        <w:rFonts w:ascii="Wingdings" w:hAnsi="Wingdings" w:hint="default"/>
+      </w:rPr>
+    </w:lvl>
+    <w:lvl w:ilvl="3" w:tplc="04090001" w:tentative="1">
+      <w:start w:val="1"/>
+      <w:numFmt w:val="bullet"/>
+      <w:lvlText w:val=""/>
+      <w:lvlJc w:val="left"/>
+      <w:pPr>
+        <w:ind w:left="2880" w:hanging="360"/>
+      </w:pPr>
+      <w:rPr>
+        <w:rFonts w:ascii="Symbol" w:hAnsi="Symbol" w:hint="default"/>
+      </w:rPr>
+    </w:lvl>
+    <w:lvl w:ilvl="4" w:tplc="04090003" w:tentative="1">
+      <w:start w:val="1"/>
+      <w:numFmt w:val="bullet"/>
+      <w:lvlText w:val="o"/>
+      <w:lvlJc w:val="left"/>
+      <w:pPr>
+        <w:ind w:left="3600" w:hanging="360"/>
+      </w:pPr>
+      <w:rPr>
+        <w:rFonts w:ascii="Courier New" w:hAnsi="Courier New" w:cs="Courier New" w:hint="default"/>
+      </w:rPr>
+    </w:lvl>
+    <w:lvl w:ilvl="5" w:tplc="04090005" w:tentative="1">
+      <w:start w:val="1"/>
+      <w:numFmt w:val="bullet"/>
+      <w:lvlText w:val=""/>
+      <w:lvlJc w:val="left"/>
+      <w:pPr>
+        <w:ind w:left="4320" w:hanging="360"/>
+      </w:pPr>
+      <w:rPr>
+        <w:rFonts w:ascii="Wingdings" w:hAnsi="Wingdings" w:hint="default"/>
+      </w:rPr>
+    </w:lvl>
+    <w:lvl w:ilvl="6" w:tplc="04090001" w:tentative="1">
+      <w:start w:val="1"/>
+      <w:numFmt w:val="bullet"/>
+      <w:lvlText w:val=""/>
+      <w:lvlJc w:val="left"/>
+      <w:pPr>
+        <w:ind w:left="5040" w:hanging="360"/>
+      </w:pPr>
+      <w:rPr>
+        <w:rFonts w:ascii="Symbol" w:hAnsi="Symbol" w:hint="default"/>
+      </w:rPr>
+    </w:lvl>
+    <w:lvl w:ilvl="7" w:tplc="04090003" w:tentative="1">
+      <w:start w:val="1"/>
+      <w:numFmt w:val="bullet"/>
+      <w:lvlText w:val="o"/>
+      <w:lvlJc w:val="left"/>
+      <w:pPr>
+        <w:ind w:left="5760" w:hanging="360"/>
+      </w:pPr>
+      <w:rPr>
+        <w:rFonts w:ascii="Courier New" w:hAnsi="Courier New" w:cs="Courier New" w:hint="default"/>
+      </w:rPr>
+    </w:lvl>
+    <w:lvl w:ilvl="8" w:tplc="04090005" w:tentative="1">
+      <w:start w:val="1"/>
+      <w:numFmt w:val="bullet"/>
+      <w:lvlText w:val=""/>
+      <w:lvlJc w:val="left"/>
+      <w:pPr>
+        <w:ind w:left="6480" w:hanging="360"/>
+      </w:pPr>
+      <w:rPr>
+        <w:rFonts w:ascii="Wingdings" w:hAnsi="Wingdings" w:hint="default"/>
+      </w:rPr>
+    </w:lvl>
+  </w:abstractNum>
+  <w:abstractNum w:abstractNumId="5" w15:restartNumberingAfterBreak="0">
     <w:nsid w:val="437050A0"/>
     <w:multiLevelType w:val="hybridMultilevel"/>
     <w:tmpl w:val="7E5ACA98"/>
@@ -6104,7 +7899,120 @@
       </w:rPr>
     </w:lvl>
   </w:abstractNum>
-  <w:abstractNum w:abstractNumId="5" w15:restartNumberingAfterBreak="0">
+  <w:abstractNum w:abstractNumId="6" w15:restartNumberingAfterBreak="0">
+    <w:nsid w:val="592A7560"/>
+    <w:multiLevelType w:val="multilevel"/>
+    <w:tmpl w:val="816EE406"/>
+    <w:lvl w:ilvl="0">
+      <w:start w:val="1"/>
+      <w:numFmt w:val="decimal"/>
+      <w:lvlText w:val="%1."/>
+      <w:lvlJc w:val="left"/>
+      <w:pPr>
+        <w:tabs>
+          <w:tab w:val="num" w:pos="720"/>
+        </w:tabs>
+        <w:ind w:left="720" w:hanging="360"/>
+      </w:pPr>
+    </w:lvl>
+    <w:lvl w:ilvl="1" w:tentative="1">
+      <w:start w:val="1"/>
+      <w:numFmt w:val="decimal"/>
+      <w:lvlText w:val="%2."/>
+      <w:lvlJc w:val="left"/>
+      <w:pPr>
+        <w:tabs>
+          <w:tab w:val="num" w:pos="1440"/>
+        </w:tabs>
+        <w:ind w:left="1440" w:hanging="360"/>
+      </w:pPr>
+    </w:lvl>
+    <w:lvl w:ilvl="2" w:tentative="1">
+      <w:start w:val="1"/>
+      <w:numFmt w:val="decimal"/>
+      <w:lvlText w:val="%3."/>
+      <w:lvlJc w:val="left"/>
+      <w:pPr>
+        <w:tabs>
+          <w:tab w:val="num" w:pos="2160"/>
+        </w:tabs>
+        <w:ind w:left="2160" w:hanging="360"/>
+      </w:pPr>
+    </w:lvl>
+    <w:lvl w:ilvl="3" w:tentative="1">
+      <w:start w:val="1"/>
+      <w:numFmt w:val="decimal"/>
+      <w:lvlText w:val="%4."/>
+      <w:lvlJc w:val="left"/>
+      <w:pPr>
+        <w:tabs>
+          <w:tab w:val="num" w:pos="2880"/>
+        </w:tabs>
+        <w:ind w:left="2880" w:hanging="360"/>
+      </w:pPr>
+    </w:lvl>
+    <w:lvl w:ilvl="4" w:tentative="1">
+      <w:start w:val="1"/>
+      <w:numFmt w:val="decimal"/>
+      <w:lvlText w:val="%5."/>
+      <w:lvlJc w:val="left"/>
+      <w:pPr>
+        <w:tabs>
+          <w:tab w:val="num" w:pos="3600"/>
+        </w:tabs>
+        <w:ind w:left="3600" w:hanging="360"/>
+      </w:pPr>
+    </w:lvl>
+    <w:lvl w:ilvl="5" w:tentative="1">
+      <w:start w:val="1"/>
+      <w:numFmt w:val="decimal"/>
+      <w:lvlText w:val="%6."/>
+      <w:lvlJc w:val="left"/>
+      <w:pPr>
+        <w:tabs>
+          <w:tab w:val="num" w:pos="4320"/>
+        </w:tabs>
+        <w:ind w:left="4320" w:hanging="360"/>
+      </w:pPr>
+    </w:lvl>
+    <w:lvl w:ilvl="6" w:tentative="1">
+      <w:start w:val="1"/>
+      <w:numFmt w:val="decimal"/>
+      <w:lvlText w:val="%7."/>
+      <w:lvlJc w:val="left"/>
+      <w:pPr>
+        <w:tabs>
+          <w:tab w:val="num" w:pos="5040"/>
+        </w:tabs>
+        <w:ind w:left="5040" w:hanging="360"/>
+      </w:pPr>
+    </w:lvl>
+    <w:lvl w:ilvl="7" w:tentative="1">
+      <w:start w:val="1"/>
+      <w:numFmt w:val="decimal"/>
+      <w:lvlText w:val="%8."/>
+      <w:lvlJc w:val="left"/>
+      <w:pPr>
+        <w:tabs>
+          <w:tab w:val="num" w:pos="5760"/>
+        </w:tabs>
+        <w:ind w:left="5760" w:hanging="360"/>
+      </w:pPr>
+    </w:lvl>
+    <w:lvl w:ilvl="8" w:tentative="1">
+      <w:start w:val="1"/>
+      <w:numFmt w:val="decimal"/>
+      <w:lvlText w:val="%9."/>
+      <w:lvlJc w:val="left"/>
+      <w:pPr>
+        <w:tabs>
+          <w:tab w:val="num" w:pos="6480"/>
+        </w:tabs>
+        <w:ind w:left="6480" w:hanging="360"/>
+      </w:pPr>
+    </w:lvl>
+  </w:abstractNum>
+  <w:abstractNum w:abstractNumId="7" w15:restartNumberingAfterBreak="0">
     <w:nsid w:val="6D5930AE"/>
     <w:multiLevelType w:val="hybridMultilevel"/>
     <w:tmpl w:val="708ADFE4"/>
@@ -6217,7 +8125,7 @@
       </w:rPr>
     </w:lvl>
   </w:abstractNum>
-  <w:abstractNum w:abstractNumId="6" w15:restartNumberingAfterBreak="0">
+  <w:abstractNum w:abstractNumId="8" w15:restartNumberingAfterBreak="0">
     <w:nsid w:val="7BA542D4"/>
     <w:multiLevelType w:val="hybridMultilevel"/>
     <w:tmpl w:val="F8EE4588"/>
@@ -6330,7 +8238,7 @@
       </w:rPr>
     </w:lvl>
   </w:abstractNum>
-  <w:abstractNum w:abstractNumId="7" w15:restartNumberingAfterBreak="0">
+  <w:abstractNum w:abstractNumId="9" w15:restartNumberingAfterBreak="0">
     <w:nsid w:val="7F855BB5"/>
     <w:multiLevelType w:val="hybridMultilevel"/>
     <w:tmpl w:val="0B924C0A"/>
@@ -6450,10 +8358,10 @@
     <w:abstractNumId w:val="3"/>
   </w:num>
   <w:num w:numId="3" w16cid:durableId="1965840933">
-    <w:abstractNumId w:val="7"/>
+    <w:abstractNumId w:val="9"/>
   </w:num>
   <w:num w:numId="4" w16cid:durableId="1024210128">
-    <w:abstractNumId w:val="4"/>
+    <w:abstractNumId w:val="5"/>
   </w:num>
   <w:num w:numId="5" w16cid:durableId="613828399">
     <w:abstractNumId w:val="0"/>
@@ -6462,10 +8370,16 @@
     <w:abstractNumId w:val="2"/>
   </w:num>
   <w:num w:numId="7" w16cid:durableId="1662344697">
-    <w:abstractNumId w:val="5"/>
+    <w:abstractNumId w:val="7"/>
   </w:num>
   <w:num w:numId="8" w16cid:durableId="2079083864">
+    <w:abstractNumId w:val="8"/>
+  </w:num>
+  <w:num w:numId="9" w16cid:durableId="997686884">
     <w:abstractNumId w:val="6"/>
+  </w:num>
+  <w:num w:numId="10" w16cid:durableId="392237007">
+    <w:abstractNumId w:val="4"/>
   </w:num>
 </w:numbering>
 </file>
@@ -6863,18 +8777,18 @@
     <w:lsdException w:name="Unresolved Mention" w:semiHidden="1" w:unhideWhenUsed="1"/>
     <w:lsdException w:name="Smart Link" w:semiHidden="1" w:unhideWhenUsed="1"/>
   </w:latentStyles>
-  <w:style w:type="paragraph" w:default="1" w:styleId="Normal">
+  <w:style w:type="paragraph" w:default="1" w:styleId="a">
     <w:name w:val="Normal"/>
     <w:qFormat/>
     <w:pPr>
       <w:bidi/>
     </w:pPr>
   </w:style>
-  <w:style w:type="paragraph" w:styleId="Heading1">
+  <w:style w:type="paragraph" w:styleId="1">
     <w:name w:val="heading 1"/>
-    <w:basedOn w:val="Normal"/>
-    <w:next w:val="Normal"/>
-    <w:link w:val="Heading1Char"/>
+    <w:basedOn w:val="a"/>
+    <w:next w:val="a"/>
+    <w:link w:val="10"/>
     <w:uiPriority w:val="9"/>
     <w:qFormat/>
     <w:rsid w:val="00DA3F26"/>
@@ -6891,13 +8805,12 @@
       <w:szCs w:val="32"/>
     </w:rPr>
   </w:style>
-  <w:style w:type="paragraph" w:styleId="Heading2">
+  <w:style w:type="paragraph" w:styleId="2">
     <w:name w:val="heading 2"/>
-    <w:basedOn w:val="Normal"/>
-    <w:next w:val="Normal"/>
-    <w:link w:val="Heading2Char"/>
+    <w:basedOn w:val="a"/>
+    <w:next w:val="a"/>
+    <w:link w:val="20"/>
     <w:uiPriority w:val="9"/>
-    <w:semiHidden/>
     <w:unhideWhenUsed/>
     <w:qFormat/>
     <w:rsid w:val="00EB4B88"/>
@@ -6914,13 +8827,13 @@
       <w:szCs w:val="26"/>
     </w:rPr>
   </w:style>
-  <w:style w:type="character" w:default="1" w:styleId="DefaultParagraphFont">
+  <w:style w:type="character" w:default="1" w:styleId="a0">
     <w:name w:val="Default Paragraph Font"/>
     <w:uiPriority w:val="1"/>
     <w:semiHidden/>
     <w:unhideWhenUsed/>
   </w:style>
-  <w:style w:type="table" w:default="1" w:styleId="TableNormal">
+  <w:style w:type="table" w:default="1" w:styleId="a1">
     <w:name w:val="Normal Table"/>
     <w:uiPriority w:val="99"/>
     <w:semiHidden/>
@@ -6935,7 +8848,7 @@
       </w:tblCellMar>
     </w:tblPr>
   </w:style>
-  <w:style w:type="numbering" w:default="1" w:styleId="NoList">
+  <w:style w:type="numbering" w:default="1" w:styleId="a2">
     <w:name w:val="No List"/>
     <w:uiPriority w:val="99"/>
     <w:semiHidden/>
@@ -6943,7 +8856,7 @@
   </w:style>
   <w:style w:type="paragraph" w:styleId="NormalWeb">
     <w:name w:val="Normal (Web)"/>
-    <w:basedOn w:val="Normal"/>
+    <w:basedOn w:val="a"/>
     <w:uiPriority w:val="99"/>
     <w:semiHidden/>
     <w:unhideWhenUsed/>
@@ -6958,9 +8871,9 @@
       <w14:ligatures w14:val="none"/>
     </w:rPr>
   </w:style>
-  <w:style w:type="character" w:styleId="PlaceholderText">
+  <w:style w:type="character" w:styleId="a3">
     <w:name w:val="Placeholder Text"/>
-    <w:basedOn w:val="DefaultParagraphFont"/>
+    <w:basedOn w:val="a0"/>
     <w:uiPriority w:val="99"/>
     <w:semiHidden/>
     <w:rsid w:val="007F5CDA"/>
@@ -6968,9 +8881,9 @@
       <w:color w:val="808080"/>
     </w:rPr>
   </w:style>
-  <w:style w:type="paragraph" w:styleId="ListParagraph">
+  <w:style w:type="paragraph" w:styleId="a4">
     <w:name w:val="List Paragraph"/>
-    <w:basedOn w:val="Normal"/>
+    <w:basedOn w:val="a"/>
     <w:uiPriority w:val="34"/>
     <w:qFormat/>
     <w:rsid w:val="00CB7E65"/>
@@ -6979,10 +8892,10 @@
       <w:contextualSpacing/>
     </w:pPr>
   </w:style>
-  <w:style w:type="character" w:customStyle="1" w:styleId="Heading1Char">
-    <w:name w:val="Heading 1 Char"/>
-    <w:basedOn w:val="DefaultParagraphFont"/>
-    <w:link w:val="Heading1"/>
+  <w:style w:type="character" w:customStyle="1" w:styleId="10">
+    <w:name w:val="כותרת 1 תו"/>
+    <w:basedOn w:val="a0"/>
+    <w:link w:val="1"/>
     <w:uiPriority w:val="9"/>
     <w:rsid w:val="00DA3F26"/>
     <w:rPr>
@@ -6992,10 +8905,10 @@
       <w:szCs w:val="32"/>
     </w:rPr>
   </w:style>
-  <w:style w:type="paragraph" w:styleId="TOCHeading">
+  <w:style w:type="paragraph" w:styleId="a5">
     <w:name w:val="TOC Heading"/>
-    <w:basedOn w:val="Heading1"/>
-    <w:next w:val="Normal"/>
+    <w:basedOn w:val="1"/>
+    <w:next w:val="a"/>
     <w:uiPriority w:val="39"/>
     <w:unhideWhenUsed/>
     <w:qFormat/>
@@ -7013,7 +8926,7 @@
   </w:style>
   <w:style w:type="character" w:styleId="Hyperlink">
     <w:name w:val="Hyperlink"/>
-    <w:basedOn w:val="DefaultParagraphFont"/>
+    <w:basedOn w:val="a0"/>
     <w:uiPriority w:val="99"/>
     <w:unhideWhenUsed/>
     <w:rsid w:val="00DF2B86"/>
@@ -7022,10 +8935,10 @@
       <w:u w:val="single"/>
     </w:rPr>
   </w:style>
-  <w:style w:type="paragraph" w:styleId="FootnoteText">
+  <w:style w:type="paragraph" w:styleId="a6">
     <w:name w:val="footnote text"/>
-    <w:basedOn w:val="Normal"/>
-    <w:link w:val="FootnoteTextChar"/>
+    <w:basedOn w:val="a"/>
+    <w:link w:val="a7"/>
     <w:uiPriority w:val="99"/>
     <w:semiHidden/>
     <w:unhideWhenUsed/>
@@ -7035,10 +8948,10 @@
       <w:szCs w:val="20"/>
     </w:rPr>
   </w:style>
-  <w:style w:type="character" w:customStyle="1" w:styleId="FootnoteTextChar">
-    <w:name w:val="Footnote Text Char"/>
-    <w:basedOn w:val="DefaultParagraphFont"/>
-    <w:link w:val="FootnoteText"/>
+  <w:style w:type="character" w:customStyle="1" w:styleId="a7">
+    <w:name w:val="טקסט הערת שוליים תו"/>
+    <w:basedOn w:val="a0"/>
+    <w:link w:val="a6"/>
     <w:uiPriority w:val="99"/>
     <w:semiHidden/>
     <w:rsid w:val="00EB4B88"/>
@@ -7047,9 +8960,9 @@
       <w:szCs w:val="20"/>
     </w:rPr>
   </w:style>
-  <w:style w:type="character" w:styleId="FootnoteReference">
+  <w:style w:type="character" w:styleId="a8">
     <w:name w:val="footnote reference"/>
-    <w:basedOn w:val="DefaultParagraphFont"/>
+    <w:basedOn w:val="a0"/>
     <w:uiPriority w:val="99"/>
     <w:semiHidden/>
     <w:unhideWhenUsed/>
@@ -7060,8 +8973,8 @@
   </w:style>
   <w:style w:type="paragraph" w:styleId="TOC1">
     <w:name w:val="toc 1"/>
-    <w:basedOn w:val="Normal"/>
-    <w:next w:val="Normal"/>
+    <w:basedOn w:val="a"/>
+    <w:next w:val="a"/>
     <w:autoRedefine/>
     <w:uiPriority w:val="39"/>
     <w:unhideWhenUsed/>
@@ -7074,12 +8987,11 @@
       <w:spacing w:after="100"/>
     </w:pPr>
   </w:style>
-  <w:style w:type="character" w:customStyle="1" w:styleId="Heading2Char">
-    <w:name w:val="Heading 2 Char"/>
-    <w:basedOn w:val="DefaultParagraphFont"/>
-    <w:link w:val="Heading2"/>
+  <w:style w:type="character" w:customStyle="1" w:styleId="20">
+    <w:name w:val="כותרת 2 תו"/>
+    <w:basedOn w:val="a0"/>
+    <w:link w:val="2"/>
     <w:uiPriority w:val="9"/>
-    <w:semiHidden/>
     <w:rsid w:val="00EB4B88"/>
     <w:rPr>
       <w:rFonts w:asciiTheme="majorHAnsi" w:eastAsiaTheme="majorEastAsia" w:hAnsiTheme="majorHAnsi" w:cstheme="majorBidi"/>
@@ -7090,8 +9002,8 @@
   </w:style>
   <w:style w:type="paragraph" w:styleId="TOC2">
     <w:name w:val="toc 2"/>
-    <w:basedOn w:val="Normal"/>
-    <w:next w:val="Normal"/>
+    <w:basedOn w:val="a"/>
+    <w:next w:val="a"/>
     <w:autoRedefine/>
     <w:uiPriority w:val="39"/>
     <w:unhideWhenUsed/>
@@ -7101,10 +9013,10 @@
       <w:ind w:left="240"/>
     </w:pPr>
   </w:style>
-  <w:style w:type="paragraph" w:styleId="Header">
+  <w:style w:type="paragraph" w:styleId="a9">
     <w:name w:val="header"/>
-    <w:basedOn w:val="Normal"/>
-    <w:link w:val="HeaderChar"/>
+    <w:basedOn w:val="a"/>
+    <w:link w:val="aa"/>
     <w:uiPriority w:val="99"/>
     <w:unhideWhenUsed/>
     <w:rsid w:val="008C2A23"/>
@@ -7115,17 +9027,17 @@
       </w:tabs>
     </w:pPr>
   </w:style>
-  <w:style w:type="character" w:customStyle="1" w:styleId="HeaderChar">
-    <w:name w:val="Header Char"/>
-    <w:basedOn w:val="DefaultParagraphFont"/>
-    <w:link w:val="Header"/>
+  <w:style w:type="character" w:customStyle="1" w:styleId="aa">
+    <w:name w:val="כותרת עליונה תו"/>
+    <w:basedOn w:val="a0"/>
+    <w:link w:val="a9"/>
     <w:uiPriority w:val="99"/>
     <w:rsid w:val="008C2A23"/>
   </w:style>
-  <w:style w:type="paragraph" w:styleId="Footer">
+  <w:style w:type="paragraph" w:styleId="ab">
     <w:name w:val="footer"/>
-    <w:basedOn w:val="Normal"/>
-    <w:link w:val="FooterChar"/>
+    <w:basedOn w:val="a"/>
+    <w:link w:val="ac"/>
     <w:uiPriority w:val="99"/>
     <w:unhideWhenUsed/>
     <w:rsid w:val="008C2A23"/>
@@ -7136,17 +9048,17 @@
       </w:tabs>
     </w:pPr>
   </w:style>
-  <w:style w:type="character" w:customStyle="1" w:styleId="FooterChar">
-    <w:name w:val="Footer Char"/>
-    <w:basedOn w:val="DefaultParagraphFont"/>
-    <w:link w:val="Footer"/>
+  <w:style w:type="character" w:customStyle="1" w:styleId="ac">
+    <w:name w:val="כותרת תחתונה תו"/>
+    <w:basedOn w:val="a0"/>
+    <w:link w:val="ab"/>
     <w:uiPriority w:val="99"/>
     <w:rsid w:val="008C2A23"/>
   </w:style>
   <w:style w:type="paragraph" w:styleId="TOC3">
     <w:name w:val="toc 3"/>
-    <w:basedOn w:val="Normal"/>
-    <w:next w:val="Normal"/>
+    <w:basedOn w:val="a"/>
+    <w:next w:val="a"/>
     <w:autoRedefine/>
     <w:uiPriority w:val="39"/>
     <w:unhideWhenUsed/>
@@ -7165,10 +9077,10 @@
       <w14:ligatures w14:val="none"/>
     </w:rPr>
   </w:style>
-  <w:style w:type="paragraph" w:styleId="Caption">
+  <w:style w:type="paragraph" w:styleId="ad">
     <w:name w:val="caption"/>
-    <w:basedOn w:val="Normal"/>
-    <w:next w:val="Normal"/>
+    <w:basedOn w:val="a"/>
+    <w:next w:val="a"/>
     <w:uiPriority w:val="35"/>
     <w:unhideWhenUsed/>
     <w:qFormat/>
@@ -7184,9 +9096,9 @@
       <w:szCs w:val="18"/>
     </w:rPr>
   </w:style>
-  <w:style w:type="table" w:styleId="TableGrid">
+  <w:style w:type="table" w:styleId="ae">
     <w:name w:val="Table Grid"/>
-    <w:basedOn w:val="TableNormal"/>
+    <w:basedOn w:val="a1"/>
     <w:uiPriority w:val="39"/>
     <w:rsid w:val="00B25613"/>
     <w:tblPr>
@@ -7200,13 +9112,57 @@
       </w:tblBorders>
     </w:tblPr>
   </w:style>
-  <w:style w:type="paragraph" w:styleId="TableofFigures">
+  <w:style w:type="paragraph" w:styleId="af">
     <w:name w:val="table of figures"/>
-    <w:basedOn w:val="Normal"/>
-    <w:next w:val="Normal"/>
+    <w:basedOn w:val="a"/>
+    <w:next w:val="a"/>
     <w:uiPriority w:val="99"/>
     <w:unhideWhenUsed/>
     <w:rsid w:val="00B25613"/>
+  </w:style>
+  <w:style w:type="character" w:styleId="af0">
+    <w:name w:val="Strong"/>
+    <w:basedOn w:val="a0"/>
+    <w:uiPriority w:val="22"/>
+    <w:qFormat/>
+    <w:rsid w:val="00A11B20"/>
+    <w:rPr>
+      <w:b/>
+      <w:bCs/>
+    </w:rPr>
+  </w:style>
+  <w:style w:type="paragraph" w:styleId="af1">
+    <w:name w:val="No Spacing"/>
+    <w:uiPriority w:val="1"/>
+    <w:qFormat/>
+    <w:rsid w:val="00A11B20"/>
+    <w:pPr>
+      <w:bidi/>
+    </w:pPr>
+  </w:style>
+  <w:style w:type="character" w:styleId="af2">
+    <w:name w:val="Unresolved Mention"/>
+    <w:basedOn w:val="a0"/>
+    <w:uiPriority w:val="99"/>
+    <w:semiHidden/>
+    <w:unhideWhenUsed/>
+    <w:rsid w:val="00E8779B"/>
+    <w:rPr>
+      <w:color w:val="605E5C"/>
+      <w:shd w:val="clear" w:color="auto" w:fill="E1DFDD"/>
+    </w:rPr>
+  </w:style>
+  <w:style w:type="character" w:styleId="FollowedHyperlink">
+    <w:name w:val="FollowedHyperlink"/>
+    <w:basedOn w:val="a0"/>
+    <w:uiPriority w:val="99"/>
+    <w:semiHidden/>
+    <w:unhideWhenUsed/>
+    <w:rsid w:val="00E8779B"/>
+    <w:rPr>
+      <w:color w:val="954F72" w:themeColor="followedHyperlink"/>
+      <w:u w:val="single"/>
+    </w:rPr>
   </w:style>
 </w:styles>
 </file>

</xml_diff>

<commit_message>
results of combined solution
</commit_message>
<xml_diff>
--- a/projectA final doc.docx
+++ b/projectA final doc.docx
@@ -2408,7 +2408,6 @@
         </w:rPr>
         <w:t xml:space="preserve">NP hard problem – problem that couldn’t be solved by polynomial </w:t>
       </w:r>
-      <w:proofErr w:type="gramStart"/>
       <w:r>
         <w:rPr>
           <w:rFonts w:asciiTheme="majorBidi" w:hAnsiTheme="majorBidi" w:cstheme="majorBidi"/>
@@ -2417,7 +2416,6 @@
         </w:rPr>
         <w:t>complexity</w:t>
       </w:r>
-      <w:proofErr w:type="gramEnd"/>
     </w:p>
     <w:p>
       <w:pPr>
@@ -2461,16 +2459,7 @@
           <w:sz w:val="28"/>
           <w:szCs w:val="28"/>
         </w:rPr>
-        <w:t xml:space="preserve"> a control parameter that regulates the probability of accepting worse </w:t>
-      </w:r>
-      <w:proofErr w:type="gramStart"/>
-      <w:r>
-        <w:rPr>
-          <w:rFonts w:asciiTheme="majorBidi" w:hAnsiTheme="majorBidi" w:cstheme="majorBidi"/>
-          <w:sz w:val="28"/>
-          <w:szCs w:val="28"/>
-        </w:rPr>
-        <w:t>solution</w:t>
+        <w:t xml:space="preserve"> a control parameter that regulates the probability of accepting worse solution</w:t>
       </w:r>
       <w:r>
         <w:rPr>
@@ -2480,7 +2469,6 @@
         </w:rPr>
         <w:t>s</w:t>
       </w:r>
-      <w:proofErr w:type="gramEnd"/>
       <w:r>
         <w:rPr>
           <w:rFonts w:asciiTheme="majorBidi" w:hAnsiTheme="majorBidi" w:cstheme="majorBidi"/>
@@ -3700,25 +3688,7 @@
           <w:sz w:val="28"/>
           <w:szCs w:val="28"/>
         </w:rPr>
-        <w:t xml:space="preserve">Firstly, </w:t>
-      </w:r>
-      <w:proofErr w:type="gramStart"/>
-      <w:r>
-        <w:rPr>
-          <w:rFonts w:asciiTheme="majorBidi" w:hAnsiTheme="majorBidi" w:cstheme="majorBidi"/>
-          <w:sz w:val="28"/>
-          <w:szCs w:val="28"/>
-        </w:rPr>
-        <w:t>in order to</w:t>
-      </w:r>
-      <w:proofErr w:type="gramEnd"/>
-      <w:r>
-        <w:rPr>
-          <w:rFonts w:asciiTheme="majorBidi" w:hAnsiTheme="majorBidi" w:cstheme="majorBidi"/>
-          <w:sz w:val="28"/>
-          <w:szCs w:val="28"/>
-        </w:rPr>
-        <w:t xml:space="preserve"> implement each of the approaches, we needed to determine the mathematical representation of the suitability between two different athletes. We chose a symmetric matrix, denoted as M, where </w:t>
+        <w:t xml:space="preserve">Firstly, in order to implement each of the approaches, we needed to determine the mathematical representation of the suitability between two different athletes. We chose a symmetric matrix, denoted as M, where </w:t>
       </w:r>
       <m:oMath>
         <m:sSub>
@@ -4908,25 +4878,7 @@
           <w:sz w:val="28"/>
           <w:szCs w:val="28"/>
         </w:rPr>
-        <w:t xml:space="preserve">Additionally, we've devised an efficient method for generating solutions. The team formation process operates in a regressive manner. Each team's creation begins with a random permutation of all team members. We begin with the first athlete, denoted as </w:t>
-      </w:r>
-      <w:proofErr w:type="spellStart"/>
-      <w:r>
-        <w:rPr>
-          <w:rFonts w:asciiTheme="majorBidi" w:eastAsiaTheme="minorEastAsia" w:hAnsiTheme="majorBidi" w:cstheme="majorBidi"/>
-          <w:sz w:val="28"/>
-          <w:szCs w:val="28"/>
-        </w:rPr>
-        <w:t>i</w:t>
-      </w:r>
-      <w:proofErr w:type="spellEnd"/>
-      <w:r>
-        <w:rPr>
-          <w:rFonts w:asciiTheme="majorBidi" w:eastAsiaTheme="minorEastAsia" w:hAnsiTheme="majorBidi" w:cstheme="majorBidi"/>
-          <w:sz w:val="28"/>
-          <w:szCs w:val="28"/>
-        </w:rPr>
-        <w:t xml:space="preserve">, and then sequentially evaluate all other athletes according to the random permutation. Athlete j is added to the developing team with a probability governed by </w:t>
+        <w:t xml:space="preserve">Additionally, we've devised an efficient method for generating solutions. The team formation process operates in a regressive manner. Each team's creation begins with a random permutation of all team members. We begin with the first athlete, denoted as i, and then sequentially evaluate all other athletes according to the random permutation. Athlete j is added to the developing team with a probability governed by </w:t>
       </w:r>
       <m:oMath>
         <m:sSub>
@@ -5340,20 +5292,8 @@
           <w:szCs w:val="28"/>
           <w:highlight w:val="yellow"/>
         </w:rPr>
-        <w:t xml:space="preserve">Need to add another </w:t>
-      </w:r>
-      <w:proofErr w:type="gramStart"/>
-      <w:r>
-        <w:rPr>
-          <w:rFonts w:asciiTheme="majorBidi" w:eastAsiaTheme="minorEastAsia" w:hAnsiTheme="majorBidi"/>
-          <w:color w:val="FF0000"/>
-          <w:sz w:val="28"/>
-          <w:szCs w:val="28"/>
-          <w:highlight w:val="yellow"/>
-        </w:rPr>
-        <w:t>example</w:t>
-      </w:r>
-      <w:proofErr w:type="gramEnd"/>
+        <w:t>Need to add another example</w:t>
+      </w:r>
     </w:p>
     <w:p>
       <w:pPr>
@@ -5970,7 +5910,6 @@
           <w:szCs w:val="28"/>
         </w:rPr>
       </w:pPr>
-      <w:proofErr w:type="gramStart"/>
       <w:r>
         <w:rPr>
           <w:rFonts w:asciiTheme="majorBidi" w:eastAsiaTheme="minorEastAsia" w:hAnsiTheme="majorBidi"/>
@@ -5982,7 +5921,6 @@
         </w:rPr>
         <w:t>Final Result</w:t>
       </w:r>
-      <w:proofErr w:type="gramEnd"/>
       <w:r>
         <w:rPr>
           <w:rFonts w:asciiTheme="majorBidi" w:eastAsiaTheme="minorEastAsia" w:hAnsiTheme="majorBidi"/>
@@ -6111,27 +6049,7 @@
           <w:sz w:val="28"/>
           <w:szCs w:val="28"/>
         </w:rPr>
-        <w:t xml:space="preserve">Additionally, we created </w:t>
-      </w:r>
-      <w:proofErr w:type="gramStart"/>
-      <w:r>
-        <w:rPr>
-          <w:rFonts w:asciiTheme="majorBidi" w:eastAsiaTheme="minorEastAsia" w:hAnsiTheme="majorBidi"/>
-          <w:color w:val="auto"/>
-          <w:sz w:val="28"/>
-          <w:szCs w:val="28"/>
-        </w:rPr>
-        <w:t>a final result</w:t>
-      </w:r>
-      <w:proofErr w:type="gramEnd"/>
-      <w:r>
-        <w:rPr>
-          <w:rFonts w:asciiTheme="majorBidi" w:eastAsiaTheme="minorEastAsia" w:hAnsiTheme="majorBidi"/>
-          <w:color w:val="auto"/>
-          <w:sz w:val="28"/>
-          <w:szCs w:val="28"/>
-        </w:rPr>
-        <w:t xml:space="preserve"> graph to provide a more intuitive visualization of the outcomes, as demonstrated in </w:t>
+        <w:t xml:space="preserve">Additionally, we created a final result graph to provide a more intuitive visualization of the outcomes, as demonstrated in </w:t>
       </w:r>
       <w:hyperlink w:anchor="_Figures" w:history="1">
         <w:r>
@@ -6891,25 +6809,7 @@
           <w:sz w:val="28"/>
           <w:szCs w:val="28"/>
         </w:rPr>
-        <w:t xml:space="preserve">As a result, we chose a regressive approach in which we add or remove group </w:t>
-      </w:r>
-      <w:proofErr w:type="gramStart"/>
-      <w:r>
-        <w:rPr>
-          <w:rFonts w:asciiTheme="majorBidi" w:hAnsiTheme="majorBidi" w:cstheme="majorBidi"/>
-          <w:sz w:val="28"/>
-          <w:szCs w:val="28"/>
-        </w:rPr>
-        <w:t>member</w:t>
-      </w:r>
-      <w:proofErr w:type="gramEnd"/>
-      <w:r>
-        <w:rPr>
-          <w:rFonts w:asciiTheme="majorBidi" w:hAnsiTheme="majorBidi" w:cstheme="majorBidi"/>
-          <w:sz w:val="28"/>
-          <w:szCs w:val="28"/>
-        </w:rPr>
-        <w:t xml:space="preserve"> at each step until we have completed the composition of the group.</w:t>
+        <w:t>As a result, we chose a regressive approach in which we add or remove group member at each step until we have completed the composition of the group.</w:t>
       </w:r>
     </w:p>
     <w:p>
@@ -7215,25 +7115,7 @@
           <w:sz w:val="28"/>
           <w:szCs w:val="28"/>
         </w:rPr>
-        <w:t xml:space="preserve"> </w:t>
-      </w:r>
-      <w:proofErr w:type="gramStart"/>
-      <w:r>
-        <w:rPr>
-          <w:rFonts w:asciiTheme="majorBidi" w:hAnsiTheme="majorBidi" w:cstheme="majorBidi"/>
-          <w:sz w:val="28"/>
-          <w:szCs w:val="28"/>
-        </w:rPr>
-        <w:t>final result</w:t>
-      </w:r>
-      <w:proofErr w:type="gramEnd"/>
-      <w:r>
-        <w:rPr>
-          <w:rFonts w:asciiTheme="majorBidi" w:hAnsiTheme="majorBidi" w:cstheme="majorBidi"/>
-          <w:sz w:val="28"/>
-          <w:szCs w:val="28"/>
-        </w:rPr>
-        <w:t xml:space="preserve"> that is almost right, but completely right just once in 3 Runnings in average.</w:t>
+        <w:t xml:space="preserve"> final result that is almost right, but completely right just once in 3 Runnings in average.</w:t>
       </w:r>
     </w:p>
     <w:p>
@@ -7262,27 +7144,7 @@
           <w:szCs w:val="28"/>
           <w:highlight w:val="yellow"/>
         </w:rPr>
-        <w:t xml:space="preserve">Averaged running time on the same computer as before, was ___ for 200 generations and ____ for 50 generations only, which contained as good </w:t>
-      </w:r>
-      <w:proofErr w:type="gramStart"/>
-      <w:r>
-        <w:rPr>
-          <w:rFonts w:asciiTheme="majorBidi" w:hAnsiTheme="majorBidi" w:cstheme="majorBidi"/>
-          <w:sz w:val="28"/>
-          <w:szCs w:val="28"/>
-          <w:highlight w:val="yellow"/>
-        </w:rPr>
-        <w:t>solution</w:t>
-      </w:r>
-      <w:proofErr w:type="gramEnd"/>
-      <w:r>
-        <w:rPr>
-          <w:rFonts w:asciiTheme="majorBidi" w:hAnsiTheme="majorBidi" w:cstheme="majorBidi"/>
-          <w:sz w:val="28"/>
-          <w:szCs w:val="28"/>
-          <w:highlight w:val="yellow"/>
-        </w:rPr>
-        <w:t xml:space="preserve"> as we got after 250 generations.</w:t>
+        <w:t>Averaged running time on the same computer as before, was ___ for 200 generations and ____ for 50 generations only, which contained as good solution as we got after 250 generations.</w:t>
       </w:r>
     </w:p>
     <w:p>
@@ -7536,7 +7398,7 @@
           <w:sz w:val="28"/>
           <w:szCs w:val="28"/>
         </w:rPr>
-        <w:t>3</w:t>
+        <w:t>8</w:t>
       </w:r>
       <w:r>
         <w:rPr>
@@ -7690,7 +7552,7 @@
                                 <w:szCs w:val="28"/>
                                 <w:rtl/>
                               </w:rPr>
-                              <w:t>4</w:t>
+                              <w:t>9</w:t>
                             </w:r>
                             <w:r>
                               <w:rPr>
@@ -7828,7 +7690,7 @@
                           <w:szCs w:val="28"/>
                           <w:rtl/>
                         </w:rPr>
-                        <w:t>4</w:t>
+                        <w:t>9</w:t>
                       </w:r>
                       <w:r>
                         <w:rPr>
@@ -8046,7 +7908,7 @@
           <w:sz w:val="28"/>
           <w:szCs w:val="28"/>
         </w:rPr>
-        <w:t>5</w:t>
+        <w:t>10</w:t>
       </w:r>
       <w:r>
         <w:rPr>
@@ -8190,14 +8052,1083 @@
       <w:r>
         <w:rPr>
           <w:rFonts w:asciiTheme="majorBidi" w:eastAsiaTheme="minorEastAsia" w:hAnsiTheme="majorBidi"/>
+          <w:color w:val="auto"/>
+          <w:sz w:val="28"/>
+          <w:szCs w:val="28"/>
+        </w:rPr>
+        <w:t>Our combined solution leverages the strengths of both Cross Entropy (CE) and Simulated Annealing (SA) to create a powerful algorithm for team composition optimization. In this section, we provide a summary of our revised combined solution's implementation, analyze its time complexity, and discuss the results we obtained through extensive experimentation.</w:t>
+      </w:r>
+    </w:p>
+    <w:p>
+      <w:pPr>
+        <w:pStyle w:val="NormalWeb"/>
+        <w:numPr>
+          <w:ilvl w:val="0"/>
+          <w:numId w:val="11"/>
+        </w:numPr>
+        <w:spacing w:before="300" w:beforeAutospacing="0" w:after="300" w:afterAutospacing="0"/>
+        <w:rPr>
+          <w:rFonts w:asciiTheme="majorBidi" w:eastAsiaTheme="minorEastAsia" w:hAnsiTheme="majorBidi" w:cstheme="majorBidi"/>
           <w:b/>
           <w:bCs/>
+          <w:kern w:val="2"/>
+          <w:sz w:val="28"/>
+          <w:szCs w:val="28"/>
+          <w14:ligatures w14:val="standardContextual"/>
+        </w:rPr>
+      </w:pPr>
+      <w:r>
+        <w:rPr>
+          <w:rFonts w:asciiTheme="majorBidi" w:eastAsiaTheme="minorEastAsia" w:hAnsiTheme="majorBidi" w:cstheme="majorBidi"/>
+          <w:b/>
+          <w:bCs/>
+          <w:kern w:val="2"/>
+          <w:sz w:val="28"/>
+          <w:szCs w:val="28"/>
+          <w14:ligatures w14:val="standardContextual"/>
+        </w:rPr>
+        <w:t>Summary of Revised Combined Solution Implementation</w:t>
+      </w:r>
+    </w:p>
+    <w:p>
+      <w:pPr>
+        <w:pStyle w:val="NormalWeb"/>
+        <w:spacing w:before="300" w:beforeAutospacing="0" w:after="300" w:afterAutospacing="0"/>
+        <w:rPr>
+          <w:rFonts w:asciiTheme="majorBidi" w:eastAsiaTheme="minorEastAsia" w:hAnsiTheme="majorBidi" w:cstheme="majorBidi"/>
+          <w:kern w:val="2"/>
+          <w:sz w:val="28"/>
+          <w:szCs w:val="28"/>
+          <w14:ligatures w14:val="standardContextual"/>
+        </w:rPr>
+      </w:pPr>
+      <w:r>
+        <w:rPr>
+          <w:rFonts w:asciiTheme="majorBidi" w:eastAsiaTheme="minorEastAsia" w:hAnsiTheme="majorBidi" w:cstheme="majorBidi"/>
+          <w:kern w:val="2"/>
+          <w:sz w:val="28"/>
+          <w:szCs w:val="28"/>
+          <w14:ligatures w14:val="standardContextual"/>
+        </w:rPr>
+        <w:t>In our combined solution, we begin by utilizing Cross Entropy to generate an initial solution. This initial solution is then passed on to the Simulated Annealing algorithm for further refinement.</w:t>
+      </w:r>
+    </w:p>
+    <w:p>
+      <w:pPr>
+        <w:pStyle w:val="NormalWeb"/>
+        <w:numPr>
+          <w:ilvl w:val="0"/>
+          <w:numId w:val="11"/>
+        </w:numPr>
+        <w:spacing w:before="300" w:beforeAutospacing="0" w:after="300" w:afterAutospacing="0"/>
+        <w:rPr>
+          <w:rFonts w:asciiTheme="majorBidi" w:eastAsiaTheme="minorEastAsia" w:hAnsiTheme="majorBidi" w:cstheme="majorBidi"/>
+          <w:b/>
+          <w:bCs/>
+          <w:kern w:val="2"/>
+          <w:sz w:val="28"/>
+          <w:szCs w:val="28"/>
+          <w14:ligatures w14:val="standardContextual"/>
+        </w:rPr>
+      </w:pPr>
+      <w:r>
+        <w:rPr>
+          <w:rFonts w:asciiTheme="majorBidi" w:eastAsiaTheme="minorEastAsia" w:hAnsiTheme="majorBidi" w:cstheme="majorBidi"/>
+          <w:b/>
+          <w:bCs/>
+          <w:kern w:val="2"/>
+          <w:sz w:val="28"/>
+          <w:szCs w:val="28"/>
+          <w14:ligatures w14:val="standardContextual"/>
+        </w:rPr>
+        <w:lastRenderedPageBreak/>
+        <w:t>Time Running Complexity Analysis:</w:t>
+      </w:r>
+    </w:p>
+    <w:p>
+      <w:pPr>
+        <w:pStyle w:val="NormalWeb"/>
+        <w:spacing w:before="300" w:beforeAutospacing="0" w:after="300" w:afterAutospacing="0"/>
+        <w:rPr>
+          <w:rFonts w:asciiTheme="majorBidi" w:eastAsiaTheme="minorEastAsia" w:hAnsiTheme="majorBidi" w:cstheme="majorBidi"/>
+          <w:kern w:val="2"/>
+          <w:sz w:val="28"/>
+          <w:szCs w:val="28"/>
+          <w14:ligatures w14:val="standardContextual"/>
+        </w:rPr>
+      </w:pPr>
+      <w:r>
+        <w:rPr>
+          <w:rFonts w:asciiTheme="majorBidi" w:eastAsiaTheme="minorEastAsia" w:hAnsiTheme="majorBidi" w:cstheme="majorBidi"/>
+          <w:kern w:val="2"/>
+          <w:sz w:val="28"/>
+          <w:szCs w:val="28"/>
+          <w14:ligatures w14:val="standardContextual"/>
+        </w:rPr>
+        <w:t>The time complexity of our revised combined solution is influenced by the number of CE iterations required to generate the initial solution and the subsequent SA iterations for refinement, along with the complexity associated with evaluating the cost function and checking the legality of moves. In general, our revised combined solution exhibits a time complexity of</w:t>
+      </w:r>
+      <w:r>
+        <w:rPr>
+          <w:rFonts w:asciiTheme="majorBidi" w:eastAsiaTheme="minorEastAsia" w:hAnsiTheme="majorBidi" w:cstheme="majorBidi"/>
+          <w:kern w:val="2"/>
+          <w:sz w:val="28"/>
+          <w:szCs w:val="28"/>
+          <w14:ligatures w14:val="standardContextual"/>
+        </w:rPr>
+        <w:t xml:space="preserve"> </w:t>
+      </w:r>
+      <m:oMath>
+        <m:r>
+          <w:rPr>
+            <w:rFonts w:ascii="Cambria Math" w:eastAsiaTheme="minorEastAsia" w:hAnsi="Cambria Math" w:cstheme="majorBidi"/>
+            <w:kern w:val="2"/>
+            <w:sz w:val="28"/>
+            <w:szCs w:val="28"/>
+            <w14:ligatures w14:val="standardContextual"/>
+          </w:rPr>
+          <m:t>O</m:t>
+        </m:r>
+        <m:d>
+          <m:dPr>
+            <m:ctrlPr>
+              <w:rPr>
+                <w:rFonts w:ascii="Cambria Math" w:eastAsiaTheme="minorEastAsia" w:hAnsi="Cambria Math" w:cstheme="majorBidi"/>
+                <w:i/>
+                <w:kern w:val="2"/>
+                <w:sz w:val="28"/>
+                <w:szCs w:val="28"/>
+                <w14:ligatures w14:val="standardContextual"/>
+              </w:rPr>
+            </m:ctrlPr>
+          </m:dPr>
+          <m:e>
+            <m:sSub>
+              <m:sSubPr>
+                <m:ctrlPr>
+                  <w:rPr>
+                    <w:rFonts w:ascii="Cambria Math" w:eastAsiaTheme="minorEastAsia" w:hAnsi="Cambria Math" w:cstheme="majorBidi"/>
+                    <w:i/>
+                    <w:kern w:val="2"/>
+                    <w:sz w:val="28"/>
+                    <w:szCs w:val="28"/>
+                    <w14:ligatures w14:val="standardContextual"/>
+                  </w:rPr>
+                </m:ctrlPr>
+              </m:sSubPr>
+              <m:e>
+                <m:r>
+                  <w:rPr>
+                    <w:rFonts w:ascii="Cambria Math" w:eastAsiaTheme="minorEastAsia" w:hAnsi="Cambria Math" w:cstheme="majorBidi"/>
+                    <w:kern w:val="2"/>
+                    <w:sz w:val="28"/>
+                    <w:szCs w:val="28"/>
+                    <w14:ligatures w14:val="standardContextual"/>
+                  </w:rPr>
+                  <m:t>(N</m:t>
+                </m:r>
+              </m:e>
+              <m:sub>
+                <m:r>
+                  <w:rPr>
+                    <w:rFonts w:ascii="Cambria Math" w:eastAsiaTheme="minorEastAsia" w:hAnsi="Cambria Math" w:cstheme="majorBidi"/>
+                    <w:kern w:val="2"/>
+                    <w:sz w:val="28"/>
+                    <w:szCs w:val="28"/>
+                    <w14:ligatures w14:val="standardContextual"/>
+                  </w:rPr>
+                  <m:t>CE</m:t>
+                </m:r>
+              </m:sub>
+            </m:sSub>
+            <m:r>
+              <w:rPr>
+                <w:rFonts w:ascii="Cambria Math" w:eastAsiaTheme="minorEastAsia" w:hAnsi="Cambria Math" w:cstheme="majorBidi"/>
+                <w:kern w:val="2"/>
+                <w:sz w:val="28"/>
+                <w:szCs w:val="28"/>
+                <w14:ligatures w14:val="standardContextual"/>
+              </w:rPr>
+              <m:t>+</m:t>
+            </m:r>
+            <m:sSub>
+              <m:sSubPr>
+                <m:ctrlPr>
+                  <w:rPr>
+                    <w:rFonts w:ascii="Cambria Math" w:eastAsiaTheme="minorEastAsia" w:hAnsi="Cambria Math" w:cstheme="majorBidi"/>
+                    <w:i/>
+                    <w:kern w:val="2"/>
+                    <w:sz w:val="28"/>
+                    <w:szCs w:val="28"/>
+                    <w14:ligatures w14:val="standardContextual"/>
+                  </w:rPr>
+                </m:ctrlPr>
+              </m:sSubPr>
+              <m:e>
+                <m:r>
+                  <w:rPr>
+                    <w:rFonts w:ascii="Cambria Math" w:eastAsiaTheme="minorEastAsia" w:hAnsi="Cambria Math" w:cstheme="majorBidi"/>
+                    <w:kern w:val="2"/>
+                    <w:sz w:val="28"/>
+                    <w:szCs w:val="28"/>
+                    <w14:ligatures w14:val="standardContextual"/>
+                  </w:rPr>
+                  <m:t>N</m:t>
+                </m:r>
+              </m:e>
+              <m:sub>
+                <m:r>
+                  <w:rPr>
+                    <w:rFonts w:ascii="Cambria Math" w:eastAsiaTheme="minorEastAsia" w:hAnsi="Cambria Math" w:cstheme="majorBidi"/>
+                    <w:kern w:val="2"/>
+                    <w:sz w:val="28"/>
+                    <w:szCs w:val="28"/>
+                    <w14:ligatures w14:val="standardContextual"/>
+                  </w:rPr>
+                  <m:t>SA</m:t>
+                </m:r>
+              </m:sub>
+            </m:sSub>
+          </m:e>
+        </m:d>
+        <m:r>
+          <w:rPr>
+            <w:rFonts w:ascii="Cambria Math" w:eastAsiaTheme="minorEastAsia" w:hAnsi="Cambria Math" w:cstheme="majorBidi"/>
+            <w:kern w:val="2"/>
+            <w:sz w:val="28"/>
+            <w:szCs w:val="28"/>
+            <w14:ligatures w14:val="standardContextual"/>
+          </w:rPr>
+          <m:t>∙I)</m:t>
+        </m:r>
+      </m:oMath>
+      <w:r>
+        <w:rPr>
+          <w:rFonts w:asciiTheme="majorBidi" w:eastAsiaTheme="minorEastAsia" w:hAnsiTheme="majorBidi" w:cstheme="majorBidi"/>
+          <w:kern w:val="2"/>
+          <w:sz w:val="28"/>
+          <w:szCs w:val="28"/>
+          <w14:ligatures w14:val="standardContextual"/>
+        </w:rPr>
+        <w:t xml:space="preserve">, where </w:t>
+      </w:r>
+      <m:oMath>
+        <m:sSub>
+          <m:sSubPr>
+            <m:ctrlPr>
+              <w:rPr>
+                <w:rFonts w:ascii="Cambria Math" w:eastAsiaTheme="minorEastAsia" w:hAnsi="Cambria Math" w:cstheme="majorBidi"/>
+                <w:i/>
+                <w:kern w:val="2"/>
+                <w:sz w:val="28"/>
+                <w:szCs w:val="28"/>
+                <w14:ligatures w14:val="standardContextual"/>
+              </w:rPr>
+            </m:ctrlPr>
+          </m:sSubPr>
+          <m:e>
+            <m:r>
+              <w:rPr>
+                <w:rFonts w:ascii="Cambria Math" w:eastAsiaTheme="minorEastAsia" w:hAnsi="Cambria Math" w:cstheme="majorBidi"/>
+                <w:kern w:val="2"/>
+                <w:sz w:val="28"/>
+                <w:szCs w:val="28"/>
+                <w14:ligatures w14:val="standardContextual"/>
+              </w:rPr>
+              <m:t>N</m:t>
+            </m:r>
+          </m:e>
+          <m:sub>
+            <m:r>
+              <w:rPr>
+                <w:rFonts w:ascii="Cambria Math" w:eastAsiaTheme="minorEastAsia" w:hAnsi="Cambria Math" w:cstheme="majorBidi"/>
+                <w:kern w:val="2"/>
+                <w:sz w:val="28"/>
+                <w:szCs w:val="28"/>
+                <w14:ligatures w14:val="standardContextual"/>
+              </w:rPr>
+              <m:t>CE</m:t>
+            </m:r>
+          </m:sub>
+        </m:sSub>
+      </m:oMath>
+      <w:r>
+        <w:rPr>
+          <w:rFonts w:asciiTheme="majorBidi" w:eastAsiaTheme="minorEastAsia" w:hAnsiTheme="majorBidi" w:cstheme="majorBidi"/>
+          <w:kern w:val="2"/>
+          <w:sz w:val="28"/>
+          <w:szCs w:val="28"/>
+          <w14:ligatures w14:val="standardContextual"/>
+        </w:rPr>
+        <w:t xml:space="preserve"> represents the number of CE iterations, </w:t>
+      </w:r>
+      <m:oMath>
+        <m:sSub>
+          <m:sSubPr>
+            <m:ctrlPr>
+              <w:rPr>
+                <w:rFonts w:ascii="Cambria Math" w:eastAsiaTheme="minorEastAsia" w:hAnsi="Cambria Math" w:cstheme="majorBidi"/>
+                <w:i/>
+                <w:kern w:val="2"/>
+                <w:sz w:val="28"/>
+                <w:szCs w:val="28"/>
+                <w14:ligatures w14:val="standardContextual"/>
+              </w:rPr>
+            </m:ctrlPr>
+          </m:sSubPr>
+          <m:e>
+            <m:r>
+              <w:rPr>
+                <w:rFonts w:ascii="Cambria Math" w:eastAsiaTheme="minorEastAsia" w:hAnsi="Cambria Math" w:cstheme="majorBidi"/>
+                <w:kern w:val="2"/>
+                <w:sz w:val="28"/>
+                <w:szCs w:val="28"/>
+                <w14:ligatures w14:val="standardContextual"/>
+              </w:rPr>
+              <m:t>N</m:t>
+            </m:r>
+          </m:e>
+          <m:sub>
+            <m:r>
+              <w:rPr>
+                <w:rFonts w:ascii="Cambria Math" w:eastAsiaTheme="minorEastAsia" w:hAnsi="Cambria Math" w:cstheme="majorBidi"/>
+                <w:kern w:val="2"/>
+                <w:sz w:val="28"/>
+                <w:szCs w:val="28"/>
+                <w14:ligatures w14:val="standardContextual"/>
+              </w:rPr>
+              <m:t>SA</m:t>
+            </m:r>
+          </m:sub>
+        </m:sSub>
+      </m:oMath>
+      <w:r>
+        <w:rPr>
+          <w:rFonts w:asciiTheme="majorBidi" w:eastAsiaTheme="minorEastAsia" w:hAnsiTheme="majorBidi" w:cstheme="majorBidi"/>
+          <w:kern w:val="2"/>
+          <w:sz w:val="28"/>
+          <w:szCs w:val="28"/>
+          <w14:ligatures w14:val="standardContextual"/>
+        </w:rPr>
+        <w:t xml:space="preserve"> represents the number of SA iterations, and I reflects the complexity associated with cost evaluation and legality checks.</w:t>
+      </w:r>
+    </w:p>
+    <w:p>
+      <w:pPr>
+        <w:pStyle w:val="NormalWeb"/>
+        <w:numPr>
+          <w:ilvl w:val="0"/>
+          <w:numId w:val="11"/>
+        </w:numPr>
+        <w:spacing w:before="300" w:beforeAutospacing="0" w:after="300" w:afterAutospacing="0"/>
+        <w:rPr>
+          <w:rFonts w:asciiTheme="majorBidi" w:eastAsiaTheme="minorEastAsia" w:hAnsiTheme="majorBidi" w:cstheme="majorBidi"/>
+          <w:b/>
+          <w:bCs/>
+          <w:kern w:val="2"/>
+          <w:sz w:val="28"/>
+          <w:szCs w:val="28"/>
+          <w14:ligatures w14:val="standardContextual"/>
+        </w:rPr>
+      </w:pPr>
+      <w:r>
+        <w:rPr>
+          <w:rFonts w:asciiTheme="majorBidi" w:eastAsiaTheme="minorEastAsia" w:hAnsiTheme="majorBidi" w:cstheme="majorBidi"/>
+          <w:b/>
+          <w:bCs/>
+          <w:kern w:val="2"/>
+          <w:sz w:val="28"/>
+          <w:szCs w:val="28"/>
+          <w14:ligatures w14:val="standardContextual"/>
+        </w:rPr>
+        <w:t>Convergence:</w:t>
+      </w:r>
+    </w:p>
+    <w:p>
+      <w:pPr>
+        <w:pStyle w:val="NormalWeb"/>
+        <w:spacing w:before="300" w:beforeAutospacing="0" w:after="300" w:afterAutospacing="0"/>
+        <w:rPr>
+          <w:rFonts w:asciiTheme="majorBidi" w:eastAsiaTheme="minorEastAsia" w:hAnsiTheme="majorBidi" w:cstheme="majorBidi"/>
+          <w:kern w:val="2"/>
+          <w:sz w:val="28"/>
+          <w:szCs w:val="28"/>
+          <w14:ligatures w14:val="standardContextual"/>
+        </w:rPr>
+      </w:pPr>
+      <w:r>
+        <w:rPr>
+          <w:rFonts w:asciiTheme="majorBidi" w:eastAsiaTheme="minorEastAsia" w:hAnsiTheme="majorBidi" w:cstheme="majorBidi"/>
+          <w:kern w:val="2"/>
+          <w:sz w:val="28"/>
+          <w:szCs w:val="28"/>
+          <w14:ligatures w14:val="standardContextual"/>
+        </w:rPr>
+        <w:t>As with SA, we monitored the convergence of the combined solution over SA iterations. Figure 6 below illustrates the gradual decrease in temperature, indicating that the SA component of the algorithm effectively transitions from exploration to exploitation and converges towards optimal solutions.</w:t>
+      </w:r>
+    </w:p>
+    <w:p>
+      <w:pPr>
+        <w:pStyle w:val="NormalWeb"/>
+        <w:spacing w:before="300" w:beforeAutospacing="0" w:after="300" w:afterAutospacing="0"/>
+        <w:rPr>
+          <w:rFonts w:asciiTheme="majorBidi" w:eastAsiaTheme="minorEastAsia" w:hAnsiTheme="majorBidi" w:cstheme="majorBidi"/>
+          <w:kern w:val="2"/>
+          <w:sz w:val="28"/>
+          <w:szCs w:val="28"/>
+          <w14:ligatures w14:val="standardContextual"/>
+        </w:rPr>
+      </w:pPr>
+      <w:r>
+        <w:rPr>
+          <w:rFonts w:asciiTheme="majorBidi" w:eastAsiaTheme="minorEastAsia" w:hAnsiTheme="majorBidi" w:cstheme="majorBidi"/>
+          <w:kern w:val="2"/>
+          <w:sz w:val="28"/>
+          <w:szCs w:val="28"/>
+          <w14:ligatures w14:val="standardContextual"/>
+        </w:rPr>
+        <w:t>(Figure 6: Temperature Evolution in Revised Combined Solution)</w:t>
+      </w:r>
+    </w:p>
+    <w:p>
+      <w:pPr>
+        <w:pStyle w:val="NormalWeb"/>
+        <w:numPr>
+          <w:ilvl w:val="0"/>
+          <w:numId w:val="11"/>
+        </w:numPr>
+        <w:spacing w:before="300" w:beforeAutospacing="0" w:after="300" w:afterAutospacing="0"/>
+        <w:rPr>
+          <w:rFonts w:asciiTheme="majorBidi" w:eastAsiaTheme="minorEastAsia" w:hAnsiTheme="majorBidi" w:cstheme="majorBidi"/>
+          <w:b/>
+          <w:bCs/>
+          <w:kern w:val="2"/>
+          <w:sz w:val="28"/>
+          <w:szCs w:val="28"/>
+          <w14:ligatures w14:val="standardContextual"/>
+        </w:rPr>
+      </w:pPr>
+      <w:r>
+        <w:rPr>
+          <w:rFonts w:asciiTheme="majorBidi" w:eastAsiaTheme="minorEastAsia" w:hAnsiTheme="majorBidi" w:cstheme="majorBidi"/>
+          <w:b/>
+          <w:bCs/>
+          <w:kern w:val="2"/>
+          <w:sz w:val="28"/>
+          <w:szCs w:val="28"/>
+          <w14:ligatures w14:val="standardContextual"/>
+        </w:rPr>
+        <w:t>Final Result:</w:t>
+      </w:r>
+    </w:p>
+    <w:p>
+      <w:pPr>
+        <w:pStyle w:val="NormalWeb"/>
+        <w:spacing w:before="300" w:beforeAutospacing="0" w:after="300" w:afterAutospacing="0"/>
+        <w:rPr>
+          <w:rFonts w:asciiTheme="majorBidi" w:eastAsiaTheme="minorEastAsia" w:hAnsiTheme="majorBidi" w:cstheme="majorBidi"/>
+          <w:kern w:val="2"/>
+          <w:sz w:val="28"/>
+          <w:szCs w:val="28"/>
+          <w14:ligatures w14:val="standardContextual"/>
+        </w:rPr>
+      </w:pPr>
+      <w:r>
+        <w:rPr>
+          <w:rFonts w:asciiTheme="majorBidi" w:eastAsiaTheme="minorEastAsia" w:hAnsiTheme="majorBidi" w:cstheme="majorBidi"/>
+          <w:kern w:val="2"/>
+          <w:sz w:val="28"/>
+          <w:szCs w:val="28"/>
+          <w14:ligatures w14:val="standardContextual"/>
+        </w:rPr>
+        <w:t>We generated a result graph that depicted the suitability (price) of team compositions as a function of SA iteration, similar to the SA analysis. This graph demonstrated how the combined solution improved team compositions over time, as shown in Figure 7.</w:t>
+      </w:r>
+    </w:p>
+    <w:p>
+      <w:pPr>
+        <w:pStyle w:val="NormalWeb"/>
+        <w:spacing w:before="300" w:beforeAutospacing="0" w:after="300" w:afterAutospacing="0"/>
+        <w:rPr>
+          <w:rFonts w:asciiTheme="majorBidi" w:eastAsiaTheme="minorEastAsia" w:hAnsiTheme="majorBidi" w:cstheme="majorBidi"/>
+          <w:kern w:val="2"/>
+          <w:sz w:val="28"/>
+          <w:szCs w:val="28"/>
+          <w14:ligatures w14:val="standardContextual"/>
+        </w:rPr>
+      </w:pPr>
+      <w:r>
+        <w:rPr>
+          <w:rFonts w:asciiTheme="majorBidi" w:eastAsiaTheme="minorEastAsia" w:hAnsiTheme="majorBidi" w:cstheme="majorBidi"/>
+          <w:kern w:val="2"/>
+          <w:sz w:val="28"/>
+          <w:szCs w:val="28"/>
+          <w14:ligatures w14:val="standardContextual"/>
+        </w:rPr>
+        <w:t>(Figure 7: Final Result Graph in Revised Combined Solution)</w:t>
+      </w:r>
+    </w:p>
+    <w:p>
+      <w:pPr>
+        <w:pStyle w:val="NormalWeb"/>
+        <w:numPr>
+          <w:ilvl w:val="0"/>
+          <w:numId w:val="11"/>
+        </w:numPr>
+        <w:spacing w:before="300" w:beforeAutospacing="0" w:after="300" w:afterAutospacing="0"/>
+        <w:rPr>
+          <w:rFonts w:asciiTheme="majorBidi" w:eastAsiaTheme="minorEastAsia" w:hAnsiTheme="majorBidi" w:cstheme="majorBidi"/>
+          <w:b/>
+          <w:bCs/>
+          <w:kern w:val="2"/>
+          <w:sz w:val="28"/>
+          <w:szCs w:val="28"/>
+          <w14:ligatures w14:val="standardContextual"/>
+        </w:rPr>
+      </w:pPr>
+      <w:r>
+        <w:rPr>
+          <w:rFonts w:asciiTheme="majorBidi" w:eastAsiaTheme="minorEastAsia" w:hAnsiTheme="majorBidi" w:cstheme="majorBidi"/>
+          <w:b/>
+          <w:bCs/>
+          <w:kern w:val="2"/>
+          <w:sz w:val="28"/>
+          <w:szCs w:val="28"/>
+          <w14:ligatures w14:val="standardContextual"/>
+        </w:rPr>
+        <w:t>Time Efficiency:</w:t>
+      </w:r>
+    </w:p>
+    <w:p>
+      <w:pPr>
+        <w:pStyle w:val="NormalWeb"/>
+        <w:spacing w:before="300" w:beforeAutospacing="0" w:after="300" w:afterAutospacing="0"/>
+        <w:rPr>
+          <w:rFonts w:asciiTheme="majorBidi" w:eastAsiaTheme="minorEastAsia" w:hAnsiTheme="majorBidi" w:cstheme="majorBidi"/>
+          <w:kern w:val="2"/>
+          <w:sz w:val="28"/>
+          <w:szCs w:val="28"/>
+          <w14:ligatures w14:val="standardContextual"/>
+        </w:rPr>
+      </w:pPr>
+      <w:r>
+        <w:rPr>
+          <w:rFonts w:asciiTheme="majorBidi" w:eastAsiaTheme="minorEastAsia" w:hAnsiTheme="majorBidi" w:cstheme="majorBidi"/>
+          <w:kern w:val="2"/>
+          <w:sz w:val="28"/>
+          <w:szCs w:val="28"/>
+          <w14:ligatures w14:val="standardContextual"/>
+        </w:rPr>
+        <w:t>Our revised combined solution maintained efficiency in delivering optimized team compositions within reasonable time frames. It effectively managed the computational demands of both CE and SA, making it a practical choice for real-world sports scenarios.</w:t>
+      </w:r>
+    </w:p>
+    <w:p>
+      <w:pPr>
+        <w:pStyle w:val="NormalWeb"/>
+        <w:spacing w:before="300" w:beforeAutospacing="0" w:after="0" w:afterAutospacing="0"/>
+        <w:rPr>
+          <w:rFonts w:asciiTheme="majorBidi" w:eastAsiaTheme="minorEastAsia" w:hAnsiTheme="majorBidi" w:cstheme="majorBidi"/>
+          <w:kern w:val="2"/>
+          <w:sz w:val="28"/>
+          <w:szCs w:val="28"/>
+          <w14:ligatures w14:val="standardContextual"/>
+        </w:rPr>
+      </w:pPr>
+      <w:r>
+        <w:rPr>
+          <w:rFonts w:asciiTheme="majorBidi" w:eastAsiaTheme="minorEastAsia" w:hAnsiTheme="majorBidi" w:cstheme="majorBidi"/>
+          <w:kern w:val="2"/>
+          <w:sz w:val="28"/>
+          <w:szCs w:val="28"/>
+          <w14:ligatures w14:val="standardContextual"/>
+        </w:rPr>
+        <w:t xml:space="preserve">In conclusion, our revised combined solution, which integrates Cross Entropy for initial solution generation and Simulated Annealing for subsequent refinement, offers a robust approach to team composition optimization in the realm of sports. It capitalizes on the strengths of both algorithms to provide enhanced solutions. The algorithm's performance improves over SA iterations, as demonstrated in Figure 7, and maintains </w:t>
+      </w:r>
+      <w:r>
+        <w:rPr>
+          <w:rFonts w:asciiTheme="majorBidi" w:eastAsiaTheme="minorEastAsia" w:hAnsiTheme="majorBidi" w:cstheme="majorBidi"/>
+          <w:kern w:val="2"/>
+          <w:sz w:val="28"/>
+          <w:szCs w:val="28"/>
+          <w14:ligatures w14:val="standardContextual"/>
+        </w:rPr>
+        <w:lastRenderedPageBreak/>
+        <w:t>efficiency, making it a valuable tool for coaches and sports professionals seeking to optimize team compositions and enhance team performance.</w:t>
+      </w:r>
+    </w:p>
+    <w:p>
+      <w:pPr>
+        <w:pStyle w:val="Heading2"/>
+        <w:bidi w:val="0"/>
+        <w:rPr>
+          <w:rFonts w:asciiTheme="majorBidi" w:eastAsiaTheme="minorEastAsia" w:hAnsiTheme="majorBidi"/>
+          <w:b/>
+          <w:bCs/>
           <w:sz w:val="28"/>
           <w:szCs w:val="28"/>
           <w:u w:val="single"/>
         </w:rPr>
+      </w:pPr>
+      <w:r>
+        <w:rPr>
+          <w:rFonts w:asciiTheme="majorBidi" w:eastAsiaTheme="minorEastAsia" w:hAnsiTheme="majorBidi"/>
+          <w:b/>
+          <w:bCs/>
+          <w:sz w:val="28"/>
+          <w:szCs w:val="28"/>
+          <w:u w:val="single"/>
+        </w:rPr>
         <w:br w:type="page"/>
       </w:r>
+      <w:r>
+        <w:rPr>
+          <w:rFonts w:asciiTheme="majorBidi" w:eastAsiaTheme="minorEastAsia" w:hAnsiTheme="majorBidi"/>
+          <w:b/>
+          <w:bCs/>
+          <w:noProof/>
+          <w:sz w:val="28"/>
+          <w:szCs w:val="28"/>
+          <w:u w:val="single"/>
+        </w:rPr>
+        <w:lastRenderedPageBreak/>
+        <w:drawing>
+          <wp:inline distT="0" distB="0" distL="0" distR="0" wp14:anchorId="34E045D7" wp14:editId="582A005C">
+            <wp:extent cx="5274310" cy="3950970"/>
+            <wp:effectExtent l="0" t="0" r="0" b="0"/>
+            <wp:docPr id="1601205089" name="Picture 3"/>
+            <wp:cNvGraphicFramePr>
+              <a:graphicFrameLocks xmlns:a="http://schemas.openxmlformats.org/drawingml/2006/main" noChangeAspect="1"/>
+            </wp:cNvGraphicFramePr>
+            <a:graphic xmlns:a="http://schemas.openxmlformats.org/drawingml/2006/main">
+              <a:graphicData uri="http://schemas.openxmlformats.org/drawingml/2006/picture">
+                <pic:pic xmlns:pic="http://schemas.openxmlformats.org/drawingml/2006/picture">
+                  <pic:nvPicPr>
+                    <pic:cNvPr id="0" name="Picture 3"/>
+                    <pic:cNvPicPr>
+                      <a:picLocks noChangeAspect="1" noChangeArrowheads="1"/>
+                    </pic:cNvPicPr>
+                  </pic:nvPicPr>
+                  <pic:blipFill>
+                    <a:blip r:embed="rId19">
+                      <a:extLst>
+                        <a:ext uri="{28A0092B-C50C-407E-A947-70E740481C1C}">
+                          <a14:useLocalDpi xmlns:a14="http://schemas.microsoft.com/office/drawing/2010/main" val="0"/>
+                        </a:ext>
+                      </a:extLst>
+                    </a:blip>
+                    <a:srcRect/>
+                    <a:stretch>
+                      <a:fillRect/>
+                    </a:stretch>
+                  </pic:blipFill>
+                  <pic:spPr bwMode="auto">
+                    <a:xfrm>
+                      <a:off x="0" y="0"/>
+                      <a:ext cx="5274310" cy="3950970"/>
+                    </a:xfrm>
+                    <a:prstGeom prst="rect">
+                      <a:avLst/>
+                    </a:prstGeom>
+                    <a:noFill/>
+                    <a:ln>
+                      <a:noFill/>
+                    </a:ln>
+                  </pic:spPr>
+                </pic:pic>
+              </a:graphicData>
+            </a:graphic>
+          </wp:inline>
+        </w:drawing>
+      </w:r>
+    </w:p>
+    <w:p>
+      <w:pPr>
+        <w:bidi w:val="0"/>
+        <w:rPr>
+          <w:rFonts w:asciiTheme="majorBidi" w:eastAsiaTheme="minorEastAsia" w:hAnsiTheme="majorBidi"/>
+          <w:b/>
+          <w:bCs/>
+          <w:sz w:val="28"/>
+          <w:szCs w:val="28"/>
+          <w:u w:val="single"/>
+        </w:rPr>
+      </w:pPr>
+      <w:r>
+        <w:rPr>
+          <w:rFonts w:asciiTheme="majorBidi" w:eastAsiaTheme="minorEastAsia" w:hAnsiTheme="majorBidi"/>
+          <w:b/>
+          <w:bCs/>
+          <w:sz w:val="28"/>
+          <w:szCs w:val="28"/>
+          <w:u w:val="single"/>
+        </w:rPr>
+        <w:br w:type="page"/>
+      </w:r>
+      <w:r>
+        <w:rPr>
+          <w:rFonts w:asciiTheme="majorBidi" w:eastAsiaTheme="minorEastAsia" w:hAnsiTheme="majorBidi"/>
+          <w:b/>
+          <w:bCs/>
+          <w:sz w:val="28"/>
+          <w:szCs w:val="28"/>
+          <w:u w:val="single"/>
+        </w:rPr>
+        <w:lastRenderedPageBreak/>
+        <w:drawing>
+          <wp:inline distT="0" distB="0" distL="0" distR="0" wp14:anchorId="0B95127D" wp14:editId="7B7CC4DC">
+            <wp:extent cx="5274310" cy="2657475"/>
+            <wp:effectExtent l="0" t="0" r="2540" b="9525"/>
+            <wp:docPr id="632686105" name="Picture 1"/>
+            <wp:cNvGraphicFramePr>
+              <a:graphicFrameLocks xmlns:a="http://schemas.openxmlformats.org/drawingml/2006/main" noChangeAspect="1"/>
+            </wp:cNvGraphicFramePr>
+            <a:graphic xmlns:a="http://schemas.openxmlformats.org/drawingml/2006/main">
+              <a:graphicData uri="http://schemas.openxmlformats.org/drawingml/2006/picture">
+                <pic:pic xmlns:pic="http://schemas.openxmlformats.org/drawingml/2006/picture">
+                  <pic:nvPicPr>
+                    <pic:cNvPr id="632686105" name=""/>
+                    <pic:cNvPicPr/>
+                  </pic:nvPicPr>
+                  <pic:blipFill>
+                    <a:blip r:embed="rId20"/>
+                    <a:stretch>
+                      <a:fillRect/>
+                    </a:stretch>
+                  </pic:blipFill>
+                  <pic:spPr>
+                    <a:xfrm>
+                      <a:off x="0" y="0"/>
+                      <a:ext cx="5274310" cy="2657475"/>
+                    </a:xfrm>
+                    <a:prstGeom prst="rect">
+                      <a:avLst/>
+                    </a:prstGeom>
+                  </pic:spPr>
+                </pic:pic>
+              </a:graphicData>
+            </a:graphic>
+          </wp:inline>
+        </w:drawing>
+      </w:r>
+    </w:p>
+    <w:p>
+      <w:pPr>
+        <w:keepNext/>
+        <w:bidi w:val="0"/>
+      </w:pPr>
+      <w:r>
+        <w:rPr>
+          <w:rFonts w:asciiTheme="majorBidi" w:eastAsiaTheme="minorEastAsia" w:hAnsiTheme="majorBidi"/>
+          <w:b/>
+          <w:bCs/>
+          <w:sz w:val="28"/>
+          <w:szCs w:val="28"/>
+          <w:u w:val="single"/>
+        </w:rPr>
+        <w:br w:type="page"/>
+      </w:r>
+      <w:r>
+        <w:rPr>
+          <w:rFonts w:asciiTheme="majorBidi" w:eastAsiaTheme="minorEastAsia" w:hAnsiTheme="majorBidi"/>
+          <w:b/>
+          <w:bCs/>
+          <w:noProof/>
+          <w:sz w:val="28"/>
+          <w:szCs w:val="28"/>
+          <w:u w:val="single"/>
+        </w:rPr>
+        <w:lastRenderedPageBreak/>
+        <w:drawing>
+          <wp:inline distT="0" distB="0" distL="0" distR="0" wp14:anchorId="393DBBB8" wp14:editId="2A0221DA">
+            <wp:extent cx="5274310" cy="3950970"/>
+            <wp:effectExtent l="0" t="0" r="0" b="0"/>
+            <wp:docPr id="144362001" name="Picture 4"/>
+            <wp:cNvGraphicFramePr>
+              <a:graphicFrameLocks xmlns:a="http://schemas.openxmlformats.org/drawingml/2006/main" noChangeAspect="1"/>
+            </wp:cNvGraphicFramePr>
+            <a:graphic xmlns:a="http://schemas.openxmlformats.org/drawingml/2006/main">
+              <a:graphicData uri="http://schemas.openxmlformats.org/drawingml/2006/picture">
+                <pic:pic xmlns:pic="http://schemas.openxmlformats.org/drawingml/2006/picture">
+                  <pic:nvPicPr>
+                    <pic:cNvPr id="0" name="Picture 4"/>
+                    <pic:cNvPicPr>
+                      <a:picLocks noChangeAspect="1" noChangeArrowheads="1"/>
+                    </pic:cNvPicPr>
+                  </pic:nvPicPr>
+                  <pic:blipFill>
+                    <a:blip r:embed="rId21">
+                      <a:extLst>
+                        <a:ext uri="{28A0092B-C50C-407E-A947-70E740481C1C}">
+                          <a14:useLocalDpi xmlns:a14="http://schemas.microsoft.com/office/drawing/2010/main" val="0"/>
+                        </a:ext>
+                      </a:extLst>
+                    </a:blip>
+                    <a:srcRect/>
+                    <a:stretch>
+                      <a:fillRect/>
+                    </a:stretch>
+                  </pic:blipFill>
+                  <pic:spPr bwMode="auto">
+                    <a:xfrm>
+                      <a:off x="0" y="0"/>
+                      <a:ext cx="5274310" cy="3950970"/>
+                    </a:xfrm>
+                    <a:prstGeom prst="rect">
+                      <a:avLst/>
+                    </a:prstGeom>
+                    <a:noFill/>
+                    <a:ln>
+                      <a:noFill/>
+                    </a:ln>
+                  </pic:spPr>
+                </pic:pic>
+              </a:graphicData>
+            </a:graphic>
+          </wp:inline>
+        </w:drawing>
+      </w:r>
+    </w:p>
+    <w:p>
+      <w:pPr>
+        <w:pStyle w:val="Caption"/>
+        <w:bidi w:val="0"/>
+      </w:pPr>
+      <w:r>
+        <w:t xml:space="preserve">Figure </w:t>
+      </w:r>
+      <w:fldSimple w:instr=" SEQ Figure \* ARABIC ">
+        <w:r>
+          <w:rPr>
+            <w:noProof/>
+          </w:rPr>
+          <w:t>11</w:t>
+        </w:r>
+      </w:fldSimple>
+      <w:r>
+        <w:t>: CE results that passed to SA</w:t>
+      </w:r>
+    </w:p>
+    <w:p>
+      <w:pPr>
+        <w:keepNext/>
+        <w:bidi w:val="0"/>
+      </w:pPr>
+      <w:r>
+        <w:rPr>
+          <w:noProof/>
+        </w:rPr>
+        <w:drawing>
+          <wp:inline distT="0" distB="0" distL="0" distR="0" wp14:anchorId="5B82DBE6" wp14:editId="545275FA">
+            <wp:extent cx="5274310" cy="3950970"/>
+            <wp:effectExtent l="0" t="0" r="0" b="0"/>
+            <wp:docPr id="623067124" name="Picture 5"/>
+            <wp:cNvGraphicFramePr>
+              <a:graphicFrameLocks xmlns:a="http://schemas.openxmlformats.org/drawingml/2006/main" noChangeAspect="1"/>
+            </wp:cNvGraphicFramePr>
+            <a:graphic xmlns:a="http://schemas.openxmlformats.org/drawingml/2006/main">
+              <a:graphicData uri="http://schemas.openxmlformats.org/drawingml/2006/picture">
+                <pic:pic xmlns:pic="http://schemas.openxmlformats.org/drawingml/2006/picture">
+                  <pic:nvPicPr>
+                    <pic:cNvPr id="0" name="Picture 5"/>
+                    <pic:cNvPicPr>
+                      <a:picLocks noChangeAspect="1" noChangeArrowheads="1"/>
+                    </pic:cNvPicPr>
+                  </pic:nvPicPr>
+                  <pic:blipFill>
+                    <a:blip r:embed="rId22">
+                      <a:extLst>
+                        <a:ext uri="{28A0092B-C50C-407E-A947-70E740481C1C}">
+                          <a14:useLocalDpi xmlns:a14="http://schemas.microsoft.com/office/drawing/2010/main" val="0"/>
+                        </a:ext>
+                      </a:extLst>
+                    </a:blip>
+                    <a:srcRect/>
+                    <a:stretch>
+                      <a:fillRect/>
+                    </a:stretch>
+                  </pic:blipFill>
+                  <pic:spPr bwMode="auto">
+                    <a:xfrm>
+                      <a:off x="0" y="0"/>
+                      <a:ext cx="5274310" cy="3950970"/>
+                    </a:xfrm>
+                    <a:prstGeom prst="rect">
+                      <a:avLst/>
+                    </a:prstGeom>
+                    <a:noFill/>
+                    <a:ln>
+                      <a:noFill/>
+                    </a:ln>
+                  </pic:spPr>
+                </pic:pic>
+              </a:graphicData>
+            </a:graphic>
+          </wp:inline>
+        </w:drawing>
+      </w:r>
+    </w:p>
+    <w:p>
+      <w:pPr>
+        <w:pStyle w:val="Caption"/>
+        <w:bidi w:val="0"/>
+      </w:pPr>
+      <w:r>
+        <w:t xml:space="preserve">Figure </w:t>
+      </w:r>
+      <w:fldSimple w:instr=" SEQ Figure \* ARABIC ">
+        <w:r>
+          <w:rPr>
+            <w:noProof/>
+          </w:rPr>
+          <w:t>12</w:t>
+        </w:r>
+      </w:fldSimple>
+      <w:r>
+        <w:t>: SA final result for combines solution</w:t>
+      </w:r>
+    </w:p>
+    <w:p>
+      <w:pPr>
+        <w:bidi w:val="0"/>
+        <w:rPr>
+          <w:i/>
+          <w:iCs/>
+          <w:color w:val="44546A" w:themeColor="text2"/>
+          <w:sz w:val="18"/>
+          <w:szCs w:val="18"/>
+        </w:rPr>
+      </w:pPr>
+      <w:r>
+        <w:br w:type="page"/>
+      </w:r>
+    </w:p>
+    <w:p>
+      <w:pPr>
+        <w:pStyle w:val="Caption"/>
+        <w:bidi w:val="0"/>
+      </w:pPr>
+      <w:r>
+        <w:lastRenderedPageBreak/>
+        <w:drawing>
+          <wp:inline distT="0" distB="0" distL="0" distR="0" wp14:anchorId="10766B30" wp14:editId="59D53B98">
+            <wp:extent cx="5274310" cy="3956050"/>
+            <wp:effectExtent l="0" t="0" r="2540" b="6350"/>
+            <wp:docPr id="337148718" name="Picture 1"/>
+            <wp:cNvGraphicFramePr>
+              <a:graphicFrameLocks xmlns:a="http://schemas.openxmlformats.org/drawingml/2006/main" noChangeAspect="1"/>
+            </wp:cNvGraphicFramePr>
+            <a:graphic xmlns:a="http://schemas.openxmlformats.org/drawingml/2006/main">
+              <a:graphicData uri="http://schemas.openxmlformats.org/drawingml/2006/picture">
+                <pic:pic xmlns:pic="http://schemas.openxmlformats.org/drawingml/2006/picture">
+                  <pic:nvPicPr>
+                    <pic:cNvPr id="337148718" name=""/>
+                    <pic:cNvPicPr/>
+                  </pic:nvPicPr>
+                  <pic:blipFill>
+                    <a:blip r:embed="rId23"/>
+                    <a:stretch>
+                      <a:fillRect/>
+                    </a:stretch>
+                  </pic:blipFill>
+                  <pic:spPr>
+                    <a:xfrm>
+                      <a:off x="0" y="0"/>
+                      <a:ext cx="5274310" cy="3956050"/>
+                    </a:xfrm>
+                    <a:prstGeom prst="rect">
+                      <a:avLst/>
+                    </a:prstGeom>
+                  </pic:spPr>
+                </pic:pic>
+              </a:graphicData>
+            </a:graphic>
+          </wp:inline>
+        </w:drawing>
+      </w:r>
+    </w:p>
+    <w:p>
+      <w:pPr>
+        <w:bidi w:val="0"/>
+      </w:pPr>
+      <w:r>
+        <w:rPr>
+          <w:noProof/>
+        </w:rPr>
+        <w:drawing>
+          <wp:inline distT="0" distB="0" distL="0" distR="0" wp14:anchorId="444CF3AE" wp14:editId="313A557B">
+            <wp:extent cx="5274310" cy="3945890"/>
+            <wp:effectExtent l="0" t="0" r="0" b="0"/>
+            <wp:docPr id="1598891875" name="Picture 6"/>
+            <wp:cNvGraphicFramePr>
+              <a:graphicFrameLocks xmlns:a="http://schemas.openxmlformats.org/drawingml/2006/main" noChangeAspect="1"/>
+            </wp:cNvGraphicFramePr>
+            <a:graphic xmlns:a="http://schemas.openxmlformats.org/drawingml/2006/main">
+              <a:graphicData uri="http://schemas.openxmlformats.org/drawingml/2006/picture">
+                <pic:pic xmlns:pic="http://schemas.openxmlformats.org/drawingml/2006/picture">
+                  <pic:nvPicPr>
+                    <pic:cNvPr id="0" name="Picture 6"/>
+                    <pic:cNvPicPr>
+                      <a:picLocks noChangeAspect="1" noChangeArrowheads="1"/>
+                    </pic:cNvPicPr>
+                  </pic:nvPicPr>
+                  <pic:blipFill>
+                    <a:blip r:embed="rId24">
+                      <a:extLst>
+                        <a:ext uri="{28A0092B-C50C-407E-A947-70E740481C1C}">
+                          <a14:useLocalDpi xmlns:a14="http://schemas.microsoft.com/office/drawing/2010/main" val="0"/>
+                        </a:ext>
+                      </a:extLst>
+                    </a:blip>
+                    <a:srcRect/>
+                    <a:stretch>
+                      <a:fillRect/>
+                    </a:stretch>
+                  </pic:blipFill>
+                  <pic:spPr bwMode="auto">
+                    <a:xfrm>
+                      <a:off x="0" y="0"/>
+                      <a:ext cx="5274310" cy="3945890"/>
+                    </a:xfrm>
+                    <a:prstGeom prst="rect">
+                      <a:avLst/>
+                    </a:prstGeom>
+                    <a:noFill/>
+                    <a:ln>
+                      <a:noFill/>
+                    </a:ln>
+                  </pic:spPr>
+                </pic:pic>
+              </a:graphicData>
+            </a:graphic>
+          </wp:inline>
+        </w:drawing>
+      </w:r>
+    </w:p>
+    <w:p>
+      <w:pPr>
+        <w:bidi w:val="0"/>
+        <w:rPr>
+          <w:rFonts w:asciiTheme="majorBidi" w:eastAsiaTheme="minorEastAsia" w:hAnsiTheme="majorBidi" w:cstheme="majorBidi"/>
+          <w:b/>
+          <w:bCs/>
+          <w:color w:val="2F5496" w:themeColor="accent1" w:themeShade="BF"/>
+          <w:sz w:val="28"/>
+          <w:szCs w:val="28"/>
+          <w:u w:val="single"/>
+        </w:rPr>
+      </w:pPr>
+    </w:p>
+    <w:p>
+      <w:pPr>
+        <w:pStyle w:val="Heading2"/>
+        <w:bidi w:val="0"/>
+        <w:rPr>
+          <w:rFonts w:asciiTheme="majorBidi" w:eastAsiaTheme="minorEastAsia" w:hAnsiTheme="majorBidi"/>
+          <w:b/>
+          <w:bCs/>
+          <w:sz w:val="28"/>
+          <w:szCs w:val="28"/>
+          <w:u w:val="single"/>
+        </w:rPr>
+      </w:pPr>
     </w:p>
     <w:p>
       <w:pPr>
@@ -8206,7 +9137,6 @@
       </w:pPr>
       <w:bookmarkStart w:id="19" w:name="_Toc144839273"/>
       <w:r>
-        <w:lastRenderedPageBreak/>
         <w:t>References</w:t>
       </w:r>
       <w:bookmarkEnd w:id="19"/>
@@ -8300,7 +9230,7 @@
           <w:sz w:val="28"/>
           <w:szCs w:val="28"/>
         </w:rPr>
-        <w:t xml:space="preserve"> September 2, 2003</w:t>
+        <w:t>September 2, 2003</w:t>
       </w:r>
     </w:p>
     <w:p>
@@ -8314,7 +9244,7 @@
           <w:szCs w:val="28"/>
         </w:rPr>
       </w:pPr>
-      <w:hyperlink r:id="rId19" w:history="1">
+      <w:hyperlink r:id="rId25" w:history="1">
         <w:r>
           <w:rPr>
             <w:rStyle w:val="Hyperlink"/>
@@ -8476,7 +9406,7 @@
           <w:szCs w:val="28"/>
         </w:rPr>
       </w:pPr>
-      <w:hyperlink r:id="rId20" w:history="1">
+      <w:hyperlink r:id="rId26" w:history="1">
         <w:r>
           <w:rPr>
             <w:rStyle w:val="Hyperlink"/>
@@ -8519,7 +9449,7 @@
       </w:pPr>
     </w:p>
     <w:sectPr>
-      <w:footerReference w:type="default" r:id="rId21"/>
+      <w:footerReference w:type="default" r:id="rId27"/>
       <w:pgSz w:w="11906" w:h="16838"/>
       <w:pgMar w:top="1440" w:right="1800" w:bottom="1440" w:left="1800" w:header="708" w:footer="708" w:gutter="0"/>
       <w:cols w:space="708"/>
@@ -8719,7 +9649,7 @@
   <w:abstractNum w:abstractNumId="1" w15:restartNumberingAfterBreak="0">
     <w:nsid w:val="0BB30FE0"/>
     <w:multiLevelType w:val="hybridMultilevel"/>
-    <w:tmpl w:val="E2E026E4"/>
+    <w:tmpl w:val="750837C2"/>
     <w:lvl w:ilvl="0" w:tplc="20000001">
       <w:start w:val="1"/>
       <w:numFmt w:val="bullet"/>

</xml_diff>